<commit_message>
fix default docgen template
</commit_message>
<xml_diff>
--- a/Common/bin/codegen/docgen_template_testdrive.docx
+++ b/Common/bin/codegen/docgen_template_testdrive.docx
@@ -1390,23 +1390,7 @@
           <w:kern w:val="0"/>
           <w:lang w:eastAsia="ko-KR"/>
         </w:rPr>
-        <w:instrText xml:space="preserve"> TOC \h \z \c "</w:instrText>
-      </w:r>
-      <w:r>
-        <w:rPr>
-          <w:color w:val="000000"/>
-          <w:kern w:val="0"/>
-          <w:lang w:eastAsia="ko-KR"/>
-        </w:rPr>
-        <w:instrText>그림</w:instrText>
-      </w:r>
-      <w:r>
-        <w:rPr>
-          <w:color w:val="000000"/>
-          <w:kern w:val="0"/>
-          <w:lang w:eastAsia="ko-KR"/>
-        </w:rPr>
-        <w:instrText xml:space="preserve">" </w:instrText>
+        <w:instrText xml:space="preserve"> TOC \h \z \c "Figure" </w:instrText>
       </w:r>
       <w:r>
         <w:rPr>
@@ -1891,7 +1875,7 @@
                       </a:ln>
                       <a:extLst>
                         <a:ext uri="{C572A759-6A51-4108-AA02-DFA0A04FC94B}">
-                          <ma14:wrappingTextBoxFlag xmlns:lc="http://schemas.openxmlformats.org/drawingml/2006/lockedCanvas" xmlns:ma14="http://schemas.microsoft.com/office/mac/drawingml/2011/main" xmlns:a14="http://schemas.microsoft.com/office/drawing/2010/main" xmlns="" xmlns:p="http://schemas.openxmlformats.org/presentationml/2006/main" xmlns:w="http://schemas.openxmlformats.org/wordprocessingml/2006/main" xmlns:w10="urn:schemas-microsoft-com:office:word" xmlns:v="urn:schemas-microsoft-com:vml" xmlns:o="urn:schemas-microsoft-com:office:office" val="1"/>
+                          <ma14:wrappingTextBoxFlag xmlns:o="urn:schemas-microsoft-com:office:office" xmlns:v="urn:schemas-microsoft-com:vml" xmlns:w10="urn:schemas-microsoft-com:office:word" xmlns:w="http://schemas.openxmlformats.org/wordprocessingml/2006/main" xmlns:p="http://schemas.openxmlformats.org/presentationml/2006/main" xmlns="" xmlns:a14="http://schemas.microsoft.com/office/drawing/2010/main" xmlns:ma14="http://schemas.microsoft.com/office/mac/drawingml/2011/main" xmlns:lc="http://schemas.openxmlformats.org/drawingml/2006/lockedCanvas" val="1"/>
                         </a:ext>
                       </a:extLst>
                     </wps:spPr>
@@ -2277,7 +2261,7 @@
                       </a:ln>
                       <a:extLst>
                         <a:ext uri="{C572A759-6A51-4108-AA02-DFA0A04FC94B}">
-                          <ma14:wrappingTextBoxFlag xmlns:lc="http://schemas.openxmlformats.org/drawingml/2006/lockedCanvas" xmlns:ma14="http://schemas.microsoft.com/office/mac/drawingml/2011/main" xmlns:a14="http://schemas.microsoft.com/office/drawing/2010/main" xmlns="" xmlns:p="http://schemas.openxmlformats.org/presentationml/2006/main" xmlns:w="http://schemas.openxmlformats.org/wordprocessingml/2006/main" xmlns:w10="urn:schemas-microsoft-com:office:word" xmlns:v="urn:schemas-microsoft-com:vml" xmlns:o="urn:schemas-microsoft-com:office:office" val="1"/>
+                          <ma14:wrappingTextBoxFlag xmlns:o="urn:schemas-microsoft-com:office:office" xmlns:v="urn:schemas-microsoft-com:vml" xmlns:w10="urn:schemas-microsoft-com:office:word" xmlns:w="http://schemas.openxmlformats.org/wordprocessingml/2006/main" xmlns:p="http://schemas.openxmlformats.org/presentationml/2006/main" xmlns="" xmlns:a14="http://schemas.microsoft.com/office/drawing/2010/main" xmlns:ma14="http://schemas.microsoft.com/office/mac/drawingml/2011/main" xmlns:lc="http://schemas.openxmlformats.org/drawingml/2006/lockedCanvas" val="1"/>
                         </a:ext>
                       </a:extLst>
                     </wps:spPr>
@@ -2621,7 +2605,7 @@
         </mc:Choice>
         <mc:Fallback>
           <w:pict>
-            <v:line w14:anchorId="3C14858B" id="직선 연결선 23" o:spid="_x0000_s1026" style="position:absolute;left:0;text-align:left;flip:y;z-index:251707904;visibility:visible;mso-wrap-style:square;mso-width-percent:0;mso-height-percent:0;mso-wrap-distance-left:9pt;mso-wrap-distance-top:0;mso-wrap-distance-right:9pt;mso-wrap-distance-bottom:0;mso-position-horizontal:absolute;mso-position-horizontal-relative:margin;mso-position-vertical:absolute;mso-position-vertical-relative:text;mso-width-percent:0;mso-height-percent:0;mso-width-relative:margin;mso-height-relative:margin" from="0,-4pt" to="505.15pt,-3.95pt" o:gfxdata="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" strokecolor="black [3213]">
+            <v:line w14:anchorId="45990436" id="직선 연결선 23" o:spid="_x0000_s1026" style="position:absolute;flip:y;z-index:251707904;visibility:visible;mso-wrap-style:square;mso-width-percent:0;mso-height-percent:0;mso-wrap-distance-left:9pt;mso-wrap-distance-top:0;mso-wrap-distance-right:9pt;mso-wrap-distance-bottom:0;mso-position-horizontal:absolute;mso-position-horizontal-relative:margin;mso-position-vertical:absolute;mso-position-vertical-relative:text;mso-width-percent:0;mso-height-percent:0;mso-width-relative:margin;mso-height-relative:margin" from="0,-4pt" to="505.15pt,-3.95pt" o:gfxdata="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" strokecolor="black [3213]">
               <w10:wrap anchorx="margin"/>
             </v:line>
           </w:pict>
@@ -2679,7 +2663,7 @@
                       </a:ln>
                       <a:extLst>
                         <a:ext uri="{C572A759-6A51-4108-AA02-DFA0A04FC94B}">
-                          <ma14:wrappingTextBoxFlag xmlns:lc="http://schemas.openxmlformats.org/drawingml/2006/lockedCanvas" xmlns:ma14="http://schemas.microsoft.com/office/mac/drawingml/2011/main" xmlns:a14="http://schemas.microsoft.com/office/drawing/2010/main" xmlns="" xmlns:p="http://schemas.openxmlformats.org/presentationml/2006/main" xmlns:w="http://schemas.openxmlformats.org/wordprocessingml/2006/main" xmlns:w10="urn:schemas-microsoft-com:office:word" xmlns:v="urn:schemas-microsoft-com:vml" xmlns:o="urn:schemas-microsoft-com:office:office" val="1"/>
+                          <ma14:wrappingTextBoxFlag xmlns:o="urn:schemas-microsoft-com:office:office" xmlns:v="urn:schemas-microsoft-com:vml" xmlns:w10="urn:schemas-microsoft-com:office:word" xmlns:w="http://schemas.openxmlformats.org/wordprocessingml/2006/main" xmlns:p="http://schemas.openxmlformats.org/presentationml/2006/main" xmlns="" xmlns:a14="http://schemas.microsoft.com/office/drawing/2010/main" xmlns:ma14="http://schemas.microsoft.com/office/mac/drawingml/2011/main" xmlns:lc="http://schemas.openxmlformats.org/drawingml/2006/lockedCanvas" val="1"/>
                         </a:ext>
                       </a:extLst>
                     </wps:spPr>
@@ -3065,7 +3049,7 @@
                       </a:ln>
                       <a:extLst>
                         <a:ext uri="{C572A759-6A51-4108-AA02-DFA0A04FC94B}">
-                          <ma14:wrappingTextBoxFlag xmlns:lc="http://schemas.openxmlformats.org/drawingml/2006/lockedCanvas" xmlns:ma14="http://schemas.microsoft.com/office/mac/drawingml/2011/main" xmlns:a14="http://schemas.microsoft.com/office/drawing/2010/main" xmlns="" xmlns:p="http://schemas.openxmlformats.org/presentationml/2006/main" xmlns:w="http://schemas.openxmlformats.org/wordprocessingml/2006/main" xmlns:w10="urn:schemas-microsoft-com:office:word" xmlns:v="urn:schemas-microsoft-com:vml" xmlns:o="urn:schemas-microsoft-com:office:office" val="1"/>
+                          <ma14:wrappingTextBoxFlag xmlns:o="urn:schemas-microsoft-com:office:office" xmlns:v="urn:schemas-microsoft-com:vml" xmlns:w10="urn:schemas-microsoft-com:office:word" xmlns:w="http://schemas.openxmlformats.org/wordprocessingml/2006/main" xmlns:p="http://schemas.openxmlformats.org/presentationml/2006/main" xmlns="" xmlns:a14="http://schemas.microsoft.com/office/drawing/2010/main" xmlns:ma14="http://schemas.microsoft.com/office/mac/drawingml/2011/main" xmlns:lc="http://schemas.openxmlformats.org/drawingml/2006/lockedCanvas" val="1"/>
                         </a:ext>
                       </a:extLst>
                     </wps:spPr>
@@ -3409,7 +3393,7 @@
         </mc:Choice>
         <mc:Fallback>
           <w:pict>
-            <v:line w14:anchorId="65E3C497" id="직선 연결선 24" o:spid="_x0000_s1026" style="position:absolute;left:0;text-align:left;flip:y;z-index:251709952;visibility:visible;mso-wrap-style:square;mso-width-percent:0;mso-height-percent:0;mso-wrap-distance-left:9pt;mso-wrap-distance-top:0;mso-wrap-distance-right:9pt;mso-wrap-distance-bottom:0;mso-position-horizontal:absolute;mso-position-horizontal-relative:margin;mso-position-vertical:absolute;mso-position-vertical-relative:text;mso-width-percent:0;mso-height-percent:0;mso-width-relative:margin;mso-height-relative:margin" from="0,-1.45pt" to="505.15pt,-1.4pt" o:gfxdata="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" strokecolor="black [3213]">
+            <v:line w14:anchorId="34B6C4C5" id="직선 연결선 24" o:spid="_x0000_s1026" style="position:absolute;flip:y;z-index:251709952;visibility:visible;mso-wrap-style:square;mso-width-percent:0;mso-height-percent:0;mso-wrap-distance-left:9pt;mso-wrap-distance-top:0;mso-wrap-distance-right:9pt;mso-wrap-distance-bottom:0;mso-position-horizontal:absolute;mso-position-horizontal-relative:margin;mso-position-vertical:absolute;mso-position-vertical-relative:text;mso-width-percent:0;mso-height-percent:0;mso-width-relative:margin;mso-height-relative:margin" from="0,-1.45pt" to="505.15pt,-1.4pt" o:gfxdata="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" strokecolor="black [3213]">
               <w10:wrap anchorx="margin"/>
             </v:line>
           </w:pict>
@@ -3488,7 +3472,7 @@
                       </a:ln>
                       <a:extLst>
                         <a:ext uri="{C572A759-6A51-4108-AA02-DFA0A04FC94B}">
-                          <ma14:wrappingTextBoxFlag xmlns:lc="http://schemas.openxmlformats.org/drawingml/2006/lockedCanvas" xmlns:ma14="http://schemas.microsoft.com/office/mac/drawingml/2011/main" xmlns:a14="http://schemas.microsoft.com/office/drawing/2010/main" xmlns="" xmlns:p="http://schemas.openxmlformats.org/presentationml/2006/main" xmlns:w="http://schemas.openxmlformats.org/wordprocessingml/2006/main" xmlns:w10="urn:schemas-microsoft-com:office:word" xmlns:v="urn:schemas-microsoft-com:vml" xmlns:o="urn:schemas-microsoft-com:office:office" val="1"/>
+                          <ma14:wrappingTextBoxFlag xmlns:o="urn:schemas-microsoft-com:office:office" xmlns:v="urn:schemas-microsoft-com:vml" xmlns:w10="urn:schemas-microsoft-com:office:word" xmlns:w="http://schemas.openxmlformats.org/wordprocessingml/2006/main" xmlns:p="http://schemas.openxmlformats.org/presentationml/2006/main" xmlns="" xmlns:a14="http://schemas.microsoft.com/office/drawing/2010/main" xmlns:ma14="http://schemas.microsoft.com/office/mac/drawingml/2011/main" xmlns:lc="http://schemas.openxmlformats.org/drawingml/2006/lockedCanvas" val="1"/>
                         </a:ext>
                       </a:extLst>
                     </wps:spPr>
@@ -3724,7 +3708,7 @@
         </mc:Choice>
         <mc:Fallback>
           <w:pict>
-            <v:line w14:anchorId="55F653B5" id="직선 연결선[R] 34" o:spid="_x0000_s1026" style="position:absolute;left:0;text-align:left;z-index:251644416;visibility:visible;mso-wrap-style:square;mso-wrap-distance-left:9pt;mso-wrap-distance-top:0;mso-wrap-distance-right:9pt;mso-wrap-distance-bottom:0;mso-position-horizontal:absolute;mso-position-horizontal-relative:text;mso-position-vertical:absolute;mso-position-vertical-relative:text" from="326pt,127pt" to="548pt,127pt" o:gfxdata="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" strokeweight="7.25pt"/>
+            <v:line w14:anchorId="432518C1" id="직선 연결선[R] 34" o:spid="_x0000_s1026" style="position:absolute;z-index:251644416;visibility:visible;mso-wrap-style:square;mso-wrap-distance-left:9pt;mso-wrap-distance-top:0;mso-wrap-distance-right:9pt;mso-wrap-distance-bottom:0;mso-position-horizontal:absolute;mso-position-horizontal-relative:text;mso-position-vertical:absolute;mso-position-vertical-relative:text" from="326pt,127pt" to="548pt,127pt" o:gfxdata="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" strokeweight="7.25pt"/>
           </w:pict>
         </mc:Fallback>
       </mc:AlternateContent>
@@ -3785,7 +3769,7 @@
                       </a:ln>
                       <a:extLst>
                         <a:ext uri="{C572A759-6A51-4108-AA02-DFA0A04FC94B}">
-                          <ma14:wrappingTextBoxFlag xmlns:lc="http://schemas.openxmlformats.org/drawingml/2006/lockedCanvas" xmlns:ma14="http://schemas.microsoft.com/office/mac/drawingml/2011/main" xmlns:a14="http://schemas.microsoft.com/office/drawing/2010/main" xmlns="" xmlns:p="http://schemas.openxmlformats.org/presentationml/2006/main" xmlns:w="http://schemas.openxmlformats.org/wordprocessingml/2006/main" xmlns:w10="urn:schemas-microsoft-com:office:word" xmlns:v="urn:schemas-microsoft-com:vml" xmlns:o="urn:schemas-microsoft-com:office:office" val="1"/>
+                          <ma14:wrappingTextBoxFlag xmlns:o="urn:schemas-microsoft-com:office:office" xmlns:v="urn:schemas-microsoft-com:vml" xmlns:w10="urn:schemas-microsoft-com:office:word" xmlns:w="http://schemas.openxmlformats.org/wordprocessingml/2006/main" xmlns:p="http://schemas.openxmlformats.org/presentationml/2006/main" xmlns="" xmlns:a14="http://schemas.microsoft.com/office/drawing/2010/main" xmlns:ma14="http://schemas.microsoft.com/office/mac/drawingml/2011/main" xmlns:lc="http://schemas.openxmlformats.org/drawingml/2006/lockedCanvas" val="1"/>
                         </a:ext>
                       </a:extLst>
                     </wps:spPr>
@@ -4035,7 +4019,7 @@
                       </a:ln>
                       <a:extLst>
                         <a:ext uri="{C572A759-6A51-4108-AA02-DFA0A04FC94B}">
-                          <ma14:wrappingTextBoxFlag xmlns:lc="http://schemas.openxmlformats.org/drawingml/2006/lockedCanvas" xmlns:ma14="http://schemas.microsoft.com/office/mac/drawingml/2011/main" xmlns:a14="http://schemas.microsoft.com/office/drawing/2010/main" xmlns="" xmlns:p="http://schemas.openxmlformats.org/presentationml/2006/main" xmlns:w="http://schemas.openxmlformats.org/wordprocessingml/2006/main" xmlns:w10="urn:schemas-microsoft-com:office:word" xmlns:v="urn:schemas-microsoft-com:vml" xmlns:o="urn:schemas-microsoft-com:office:office" val="1"/>
+                          <ma14:wrappingTextBoxFlag xmlns:o="urn:schemas-microsoft-com:office:office" xmlns:v="urn:schemas-microsoft-com:vml" xmlns:w10="urn:schemas-microsoft-com:office:word" xmlns:w="http://schemas.openxmlformats.org/wordprocessingml/2006/main" xmlns:p="http://schemas.openxmlformats.org/presentationml/2006/main" xmlns="" xmlns:a14="http://schemas.microsoft.com/office/drawing/2010/main" xmlns:ma14="http://schemas.microsoft.com/office/mac/drawingml/2011/main" xmlns:lc="http://schemas.openxmlformats.org/drawingml/2006/lockedCanvas" val="1"/>
                         </a:ext>
                       </a:extLst>
                     </wps:spPr>
@@ -4297,7 +4281,7 @@
         </mc:Choice>
         <mc:Fallback>
           <w:pict>
-            <v:line w14:anchorId="6C3AAE8B" id="직선 연결선 10" o:spid="_x0000_s1026" style="position:absolute;left:0;text-align:left;flip:y;z-index:251675136;visibility:visible;mso-wrap-style:square;mso-width-percent:0;mso-height-percent:0;mso-wrap-distance-left:9pt;mso-wrap-distance-top:0;mso-wrap-distance-right:9pt;mso-wrap-distance-bottom:0;mso-position-horizontal:left;mso-position-horizontal-relative:margin;mso-position-vertical:absolute;mso-position-vertical-relative:text;mso-width-percent:0;mso-height-percent:0;mso-width-relative:margin;mso-height-relative:margin" from="0,14.2pt" to="505.15pt,14.25pt" o:gfxdata="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" strokecolor="black [3213]">
+            <v:line w14:anchorId="007C865F" id="직선 연결선 10" o:spid="_x0000_s1026" style="position:absolute;flip:y;z-index:251675136;visibility:visible;mso-wrap-style:square;mso-width-percent:0;mso-height-percent:0;mso-wrap-distance-left:9pt;mso-wrap-distance-top:0;mso-wrap-distance-right:9pt;mso-wrap-distance-bottom:0;mso-position-horizontal:left;mso-position-horizontal-relative:margin;mso-position-vertical:absolute;mso-position-vertical-relative:text;mso-width-percent:0;mso-height-percent:0;mso-width-relative:margin;mso-height-relative:margin" from="0,14.2pt" to="505.15pt,14.25pt" o:gfxdata="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" strokecolor="black [3213]">
               <w10:wrap anchorx="margin"/>
             </v:line>
           </w:pict>
@@ -4986,7 +4970,7 @@
         </mc:Choice>
         <mc:Fallback>
           <w:pict>
-            <v:line w14:anchorId="70B0939A" id="직선 연결선 9" o:spid="_x0000_s1026" style="position:absolute;left:0;text-align:left;flip:y;z-index:251695616;visibility:visible;mso-wrap-style:square;mso-width-percent:0;mso-height-percent:0;mso-wrap-distance-left:9pt;mso-wrap-distance-top:0;mso-wrap-distance-right:9pt;mso-wrap-distance-bottom:0;mso-position-horizontal:right;mso-position-horizontal-relative:margin;mso-position-vertical:absolute;mso-position-vertical-relative:text;mso-width-percent:0;mso-height-percent:0;mso-width-relative:margin;mso-height-relative:margin" from="453.95pt,14.2pt" to="959.1pt,14.25pt" o:gfxdata="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" strokecolor="black [3213]">
+            <v:line w14:anchorId="31328EB5" id="직선 연결선 9" o:spid="_x0000_s1026" style="position:absolute;flip:y;z-index:251695616;visibility:visible;mso-wrap-style:square;mso-width-percent:0;mso-height-percent:0;mso-wrap-distance-left:9pt;mso-wrap-distance-top:0;mso-wrap-distance-right:9pt;mso-wrap-distance-bottom:0;mso-position-horizontal:right;mso-position-horizontal-relative:margin;mso-position-vertical:absolute;mso-position-vertical-relative:text;mso-width-percent:0;mso-height-percent:0;mso-width-relative:margin;mso-height-relative:margin" from="453.95pt,14.2pt" to="959.1pt,14.25pt" o:gfxdata="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" strokecolor="black [3213]">
               <w10:wrap anchorx="margin"/>
             </v:line>
           </w:pict>
@@ -17844,7 +17828,7 @@
         </a:ln>
         <a:extLst>
           <a:ext uri="{C572A759-6A51-4108-AA02-DFA0A04FC94B}">
-            <ma14:wrappingTextBoxFlag xmlns:wpc="http://schemas.microsoft.com/office/word/2010/wordprocessingCanvas" xmlns:cx="http://schemas.microsoft.com/office/drawing/2014/chartex" xmlns:cx1="http://schemas.microsoft.com/office/drawing/2015/9/8/chartex" xmlns:cx2="http://schemas.microsoft.com/office/drawing/2015/10/21/chartex" xmlns:cx3="http://schemas.microsoft.com/office/drawing/2016/5/9/chartex" xmlns:cx4="http://schemas.microsoft.com/office/drawing/2016/5/10/chartex" xmlns:cx5="http://schemas.microsoft.com/office/drawing/2016/5/11/chartex" xmlns:cx6="http://schemas.microsoft.com/office/drawing/2016/5/12/chartex" xmlns:cx7="http://schemas.microsoft.com/office/drawing/2016/5/13/chartex" xmlns:cx8="http://schemas.microsoft.com/office/drawing/2016/5/14/chartex" xmlns:mc="http://schemas.openxmlformats.org/markup-compatibility/2006" xmlns:aink="http://schemas.microsoft.com/office/drawing/2016/ink" xmlns:am3d="http://schemas.microsoft.com/office/drawing/2017/model3d" xmlns:oel="http://schemas.microsoft.com/office/2019/extlst" xmlns:r="http://schemas.openxmlformats.org/officeDocument/2006/relationships" xmlns:m="http://schemas.openxmlformats.org/officeDocument/2006/math" xmlns:wp14="http://schemas.microsoft.com/office/word/2010/wordprocessingDrawing" xmlns:wp="http://schemas.openxmlformats.org/drawingml/2006/wordprocessingDrawing" xmlns:w14="http://schemas.microsoft.com/office/word/2010/wordml" xmlns:w15="http://schemas.microsoft.com/office/word/2012/wordml" xmlns:w16cex="http://schemas.microsoft.com/office/word/2018/wordml/cex" xmlns:w16cid="http://schemas.microsoft.com/office/word/2016/wordml/cid" xmlns:w16="http://schemas.microsoft.com/office/word/2018/wordml" xmlns:w16sdtdh="http://schemas.microsoft.com/office/word/2020/wordml/sdtdatahash" xmlns:w16se="http://schemas.microsoft.com/office/word/2015/wordml/symex" xmlns:wpg="http://schemas.microsoft.com/office/word/2010/wordprocessingGroup" xmlns:wpi="http://schemas.microsoft.com/office/word/2010/wordprocessingInk" xmlns:wne="http://schemas.microsoft.com/office/word/2006/wordml" xmlns:wps="http://schemas.microsoft.com/office/word/2010/wordprocessingShape" xmlns:lc="http://schemas.openxmlformats.org/drawingml/2006/lockedCanvas" xmlns:ma14="http://schemas.microsoft.com/office/mac/drawingml/2011/main" xmlns:a14="http://schemas.microsoft.com/office/drawing/2010/main" xmlns="" xmlns:p="http://schemas.openxmlformats.org/presentationml/2006/main" xmlns:w="http://schemas.openxmlformats.org/wordprocessingml/2006/main" xmlns:w10="urn:schemas-microsoft-com:office:word" xmlns:v="urn:schemas-microsoft-com:vml" xmlns:o="urn:schemas-microsoft-com:office:office" val="1"/>
+            <ma14:wrappingTextBoxFlag xmlns:o="urn:schemas-microsoft-com:office:office" xmlns:v="urn:schemas-microsoft-com:vml" xmlns:w10="urn:schemas-microsoft-com:office:word" xmlns:w="http://schemas.openxmlformats.org/wordprocessingml/2006/main" xmlns:p="http://schemas.openxmlformats.org/presentationml/2006/main" xmlns="" xmlns:a14="http://schemas.microsoft.com/office/drawing/2010/main" xmlns:ma14="http://schemas.microsoft.com/office/mac/drawingml/2011/main" xmlns:lc="http://schemas.openxmlformats.org/drawingml/2006/lockedCanvas" xmlns:wps="http://schemas.microsoft.com/office/word/2010/wordprocessingShape" xmlns:wne="http://schemas.microsoft.com/office/word/2006/wordml" xmlns:wpi="http://schemas.microsoft.com/office/word/2010/wordprocessingInk" xmlns:wpg="http://schemas.microsoft.com/office/word/2010/wordprocessingGroup" xmlns:w16se="http://schemas.microsoft.com/office/word/2015/wordml/symex" xmlns:w16sdtdh="http://schemas.microsoft.com/office/word/2020/wordml/sdtdatahash" xmlns:w16="http://schemas.microsoft.com/office/word/2018/wordml" xmlns:w16cid="http://schemas.microsoft.com/office/word/2016/wordml/cid" xmlns:w16cex="http://schemas.microsoft.com/office/word/2018/wordml/cex" xmlns:w15="http://schemas.microsoft.com/office/word/2012/wordml" xmlns:w14="http://schemas.microsoft.com/office/word/2010/wordml" xmlns:wp="http://schemas.openxmlformats.org/drawingml/2006/wordprocessingDrawing" xmlns:wp14="http://schemas.microsoft.com/office/word/2010/wordprocessingDrawing" xmlns:m="http://schemas.openxmlformats.org/officeDocument/2006/math" xmlns:r="http://schemas.openxmlformats.org/officeDocument/2006/relationships" xmlns:oel="http://schemas.microsoft.com/office/2019/extlst" xmlns:am3d="http://schemas.microsoft.com/office/drawing/2017/model3d" xmlns:aink="http://schemas.microsoft.com/office/drawing/2016/ink" xmlns:mc="http://schemas.openxmlformats.org/markup-compatibility/2006" xmlns:cx8="http://schemas.microsoft.com/office/drawing/2016/5/14/chartex" xmlns:cx7="http://schemas.microsoft.com/office/drawing/2016/5/13/chartex" xmlns:cx6="http://schemas.microsoft.com/office/drawing/2016/5/12/chartex" xmlns:cx5="http://schemas.microsoft.com/office/drawing/2016/5/11/chartex" xmlns:cx4="http://schemas.microsoft.com/office/drawing/2016/5/10/chartex" xmlns:cx3="http://schemas.microsoft.com/office/drawing/2016/5/9/chartex" xmlns:cx2="http://schemas.microsoft.com/office/drawing/2015/10/21/chartex" xmlns:cx1="http://schemas.microsoft.com/office/drawing/2015/9/8/chartex" xmlns:cx="http://schemas.microsoft.com/office/drawing/2014/chartex" xmlns:wpc="http://schemas.microsoft.com/office/word/2010/wordprocessingCanvas" val="1"/>
           </a:ext>
         </a:extLst>
       </a:spPr>

</xml_diff>

<commit_message>
docgen 의 예제에 Caution/Warning 추가 NoteHeading -> Note 로 변경
</commit_message>
<xml_diff>
--- a/Common/bin/codegen/docgen_template_testdrive.docx
+++ b/Common/bin/codegen/docgen_template_testdrive.docx
@@ -2,13 +2,6 @@
 <file path=word/document.xml><?xml version="1.0" encoding="utf-8"?>
 <w:document xmlns:wpc="http://schemas.microsoft.com/office/word/2010/wordprocessingCanvas" xmlns:cx="http://schemas.microsoft.com/office/drawing/2014/chartex" xmlns:cx1="http://schemas.microsoft.com/office/drawing/2015/9/8/chartex" xmlns:cx2="http://schemas.microsoft.com/office/drawing/2015/10/21/chartex" xmlns:cx3="http://schemas.microsoft.com/office/drawing/2016/5/9/chartex" xmlns:cx4="http://schemas.microsoft.com/office/drawing/2016/5/10/chartex" xmlns:cx5="http://schemas.microsoft.com/office/drawing/2016/5/11/chartex" xmlns:cx6="http://schemas.microsoft.com/office/drawing/2016/5/12/chartex" xmlns:cx7="http://schemas.microsoft.com/office/drawing/2016/5/13/chartex" xmlns:cx8="http://schemas.microsoft.com/office/drawing/2016/5/14/chartex" xmlns:mc="http://schemas.openxmlformats.org/markup-compatibility/2006" xmlns:aink="http://schemas.microsoft.com/office/drawing/2016/ink" xmlns:am3d="http://schemas.microsoft.com/office/drawing/2017/model3d" xmlns:o="urn:schemas-microsoft-com:office:office" xmlns:oel="http://schemas.microsoft.com/office/2019/extlst" xmlns:r="http://schemas.openxmlformats.org/officeDocument/2006/relationships" xmlns:m="http://schemas.openxmlformats.org/officeDocument/2006/math" xmlns:v="urn:schemas-microsoft-com:vml" xmlns:wp14="http://schemas.microsoft.com/office/word/2010/wordprocessingDrawing" xmlns:wp="http://schemas.openxmlformats.org/drawingml/2006/wordprocessingDrawing" xmlns:w10="urn:schemas-microsoft-com:office:word" xmlns:w="http://schemas.openxmlformats.org/wordprocessingml/2006/main" xmlns:w14="http://schemas.microsoft.com/office/word/2010/wordml" xmlns:w15="http://schemas.microsoft.com/office/word/2012/wordml" xmlns:w16cex="http://schemas.microsoft.com/office/word/2018/wordml/cex" xmlns:w16cid="http://schemas.microsoft.com/office/word/2016/wordml/cid" xmlns:w16="http://schemas.microsoft.com/office/word/2018/wordml" xmlns:w16du="http://schemas.microsoft.com/office/word/2023/wordml/word16du" xmlns:w16sdtdh="http://schemas.microsoft.com/office/word/2020/wordml/sdtdatahash" xmlns:w16se="http://schemas.microsoft.com/office/word/2015/wordml/symex" xmlns:wpg="http://schemas.microsoft.com/office/word/2010/wordprocessingGroup" xmlns:wpi="http://schemas.microsoft.com/office/word/2010/wordprocessingInk" xmlns:wne="http://schemas.microsoft.com/office/word/2006/wordml" xmlns:wps="http://schemas.microsoft.com/office/word/2010/wordprocessingShape" mc:Ignorable="w14 w15 w16se w16cid w16 w16cex w16sdtdh w16du wp14">
   <w:body>
-    <w:p>
-      <w:pPr>
-        <w:rPr>
-          <w:lang w:eastAsia="ko-KR"/>
-        </w:rPr>
-      </w:pPr>
-    </w:p>
     <w:p>
       <w:pPr>
         <w:rPr>
@@ -205,9 +198,11 @@
         </w:rPr>
         <w:fldChar w:fldCharType="separate"/>
       </w:r>
+      <w:proofErr w:type="spellStart"/>
       <w:r>
         <w:t>first_page_name</w:t>
       </w:r>
+      <w:proofErr w:type="spellEnd"/>
       <w:r>
         <w:fldChar w:fldCharType="end"/>
       </w:r>
@@ -645,11 +640,19 @@
           <w:rStyle w:val="BodyText9"/>
         </w:rPr>
       </w:pPr>
+      <w:proofErr w:type="gramStart"/>
       <w:r>
         <w:rPr>
           <w:rStyle w:val="BodyText9"/>
         </w:rPr>
-        <w:t>HOWEVER CAUSED AND ON ANY THEORY OF LIABILITY, WHETHER IN CONTRACT,</w:t>
+        <w:t>HOWEVER</w:t>
+      </w:r>
+      <w:proofErr w:type="gramEnd"/>
+      <w:r>
+        <w:rPr>
+          <w:rStyle w:val="BodyText9"/>
+        </w:rPr>
+        <w:t xml:space="preserve"> CAUSED AND ON ANY THEORY OF LIABILITY, WHETHER IN CONTRACT,</w:t>
       </w:r>
       <w:r>
         <w:rPr>
@@ -1762,6 +1765,7 @@
         <w:iCs/>
       </w:rPr>
     </w:pPr>
+    <w:proofErr w:type="spellStart"/>
     <w:r>
       <w:rPr>
         <w:rFonts w:hint="eastAsia"/>
@@ -1775,7 +1779,15 @@
         <w:i/>
         <w:iCs/>
       </w:rPr>
-      <w:t>estDrive Profilng Master (</w:t>
+      <w:t>estDrive</w:t>
+    </w:r>
+    <w:proofErr w:type="spellEnd"/>
+    <w:r>
+      <w:rPr>
+        <w:i/>
+        <w:iCs/>
+      </w:rPr>
+      <w:t xml:space="preserve"> Profilng Master (</w:t>
     </w:r>
     <w:hyperlink r:id="rId1" w:history="1">
       <w:r>
@@ -1932,6 +1944,7 @@
                             </w:rPr>
                             <w:fldChar w:fldCharType="separate"/>
                           </w:r>
+                          <w:proofErr w:type="spellStart"/>
                           <w:r>
                             <w:rPr>
                               <w:b/>
@@ -1942,6 +1955,7 @@
                             </w:rPr>
                             <w:t>Document_Name</w:t>
                           </w:r>
+                          <w:proofErr w:type="spellEnd"/>
                           <w:r>
                             <w:rPr>
                               <w:b/>
@@ -2108,6 +2122,7 @@
                       </w:rPr>
                       <w:fldChar w:fldCharType="separate"/>
                     </w:r>
+                    <w:proofErr w:type="spellStart"/>
                     <w:r>
                       <w:rPr>
                         <w:b/>
@@ -2118,6 +2133,7 @@
                       </w:rPr>
                       <w:t>Document_Name</w:t>
                     </w:r>
+                    <w:proofErr w:type="spellEnd"/>
                     <w:r>
                       <w:rPr>
                         <w:b/>
@@ -2288,6 +2304,7 @@
                             </w:rPr>
                             <w:fldChar w:fldCharType="separate"/>
                           </w:r>
+                          <w:proofErr w:type="spellStart"/>
                           <w:r>
                             <w:rPr>
                               <w:b/>
@@ -2295,7 +2312,17 @@
                               <w:color w:val="A6A6A6" w:themeColor="background1" w:themeShade="A6"/>
                               <w:lang w:eastAsia="ko-KR"/>
                             </w:rPr>
-                            <w:t>TestDrive Confidential</w:t>
+                            <w:t>TestDrive</w:t>
+                          </w:r>
+                          <w:proofErr w:type="spellEnd"/>
+                          <w:r>
+                            <w:rPr>
+                              <w:b/>
+                              <w:bCs/>
+                              <w:color w:val="A6A6A6" w:themeColor="background1" w:themeShade="A6"/>
+                              <w:lang w:eastAsia="ko-KR"/>
+                            </w:rPr>
+                            <w:t xml:space="preserve"> Confidential</w:t>
                           </w:r>
                           <w:r>
                             <w:rPr>
@@ -2427,6 +2454,7 @@
                       </w:rPr>
                       <w:fldChar w:fldCharType="separate"/>
                     </w:r>
+                    <w:proofErr w:type="spellStart"/>
                     <w:r>
                       <w:rPr>
                         <w:b/>
@@ -2434,7 +2462,17 @@
                         <w:color w:val="A6A6A6" w:themeColor="background1" w:themeShade="A6"/>
                         <w:lang w:eastAsia="ko-KR"/>
                       </w:rPr>
-                      <w:t>TestDrive Confidential</w:t>
+                      <w:t>TestDrive</w:t>
+                    </w:r>
+                    <w:proofErr w:type="spellEnd"/>
+                    <w:r>
+                      <w:rPr>
+                        <w:b/>
+                        <w:bCs/>
+                        <w:color w:val="A6A6A6" w:themeColor="background1" w:themeShade="A6"/>
+                        <w:lang w:eastAsia="ko-KR"/>
+                      </w:rPr>
+                      <w:t xml:space="preserve"> Confidential</w:t>
                     </w:r>
                     <w:r>
                       <w:rPr>
@@ -2694,6 +2732,7 @@
                             </w:rPr>
                             <w:fldChar w:fldCharType="separate"/>
                           </w:r>
+                          <w:proofErr w:type="spellStart"/>
                           <w:r>
                             <w:rPr>
                               <w:b/>
@@ -2704,6 +2743,7 @@
                             </w:rPr>
                             <w:t>Document_Name</w:t>
                           </w:r>
+                          <w:proofErr w:type="spellEnd"/>
                           <w:r>
                             <w:rPr>
                               <w:b/>
@@ -2870,6 +2910,7 @@
                       </w:rPr>
                       <w:fldChar w:fldCharType="separate"/>
                     </w:r>
+                    <w:proofErr w:type="spellStart"/>
                     <w:r>
                       <w:rPr>
                         <w:b/>
@@ -2880,6 +2921,7 @@
                       </w:rPr>
                       <w:t>Document_Name</w:t>
                     </w:r>
+                    <w:proofErr w:type="spellEnd"/>
                     <w:r>
                       <w:rPr>
                         <w:b/>
@@ -3050,6 +3092,7 @@
                             </w:rPr>
                             <w:fldChar w:fldCharType="separate"/>
                           </w:r>
+                          <w:proofErr w:type="spellStart"/>
                           <w:r>
                             <w:rPr>
                               <w:b/>
@@ -3057,7 +3100,17 @@
                               <w:color w:val="A6A6A6" w:themeColor="background1" w:themeShade="A6"/>
                               <w:lang w:eastAsia="ko-KR"/>
                             </w:rPr>
-                            <w:t>TestDrive Confidential</w:t>
+                            <w:t>TestDrive</w:t>
+                          </w:r>
+                          <w:proofErr w:type="spellEnd"/>
+                          <w:r>
+                            <w:rPr>
+                              <w:b/>
+                              <w:bCs/>
+                              <w:color w:val="A6A6A6" w:themeColor="background1" w:themeShade="A6"/>
+                              <w:lang w:eastAsia="ko-KR"/>
+                            </w:rPr>
+                            <w:t xml:space="preserve"> Confidential</w:t>
                           </w:r>
                           <w:r>
                             <w:rPr>
@@ -3189,6 +3242,7 @@
                       </w:rPr>
                       <w:fldChar w:fldCharType="separate"/>
                     </w:r>
+                    <w:proofErr w:type="spellStart"/>
                     <w:r>
                       <w:rPr>
                         <w:b/>
@@ -3196,7 +3250,17 @@
                         <w:color w:val="A6A6A6" w:themeColor="background1" w:themeShade="A6"/>
                         <w:lang w:eastAsia="ko-KR"/>
                       </w:rPr>
-                      <w:t>TestDrive Confidential</w:t>
+                      <w:t>TestDrive</w:t>
+                    </w:r>
+                    <w:proofErr w:type="spellEnd"/>
+                    <w:r>
+                      <w:rPr>
+                        <w:b/>
+                        <w:bCs/>
+                        <w:color w:val="A6A6A6" w:themeColor="background1" w:themeShade="A6"/>
+                        <w:lang w:eastAsia="ko-KR"/>
+                      </w:rPr>
+                      <w:t xml:space="preserve"> Confidential</w:t>
                     </w:r>
                     <w:r>
                       <w:rPr>
@@ -3451,6 +3515,7 @@
                             </w:rPr>
                             <w:fldChar w:fldCharType="separate"/>
                           </w:r>
+                          <w:proofErr w:type="spellStart"/>
                           <w:r>
                             <w:rPr>
                               <w:b/>
@@ -3458,7 +3523,17 @@
                               <w:color w:val="A6A6A6" w:themeColor="background1" w:themeShade="A6"/>
                               <w:lang w:eastAsia="ko-KR"/>
                             </w:rPr>
-                            <w:t>TestDrive Confidential</w:t>
+                            <w:t>TestDrive</w:t>
+                          </w:r>
+                          <w:proofErr w:type="spellEnd"/>
+                          <w:r>
+                            <w:rPr>
+                              <w:b/>
+                              <w:bCs/>
+                              <w:color w:val="A6A6A6" w:themeColor="background1" w:themeShade="A6"/>
+                              <w:lang w:eastAsia="ko-KR"/>
+                            </w:rPr>
+                            <w:t xml:space="preserve"> Confidential</w:t>
                           </w:r>
                           <w:r>
                             <w:rPr>
@@ -3535,6 +3610,7 @@
                       </w:rPr>
                       <w:fldChar w:fldCharType="separate"/>
                     </w:r>
+                    <w:proofErr w:type="spellStart"/>
                     <w:r>
                       <w:rPr>
                         <w:b/>
@@ -3542,7 +3618,17 @@
                         <w:color w:val="A6A6A6" w:themeColor="background1" w:themeShade="A6"/>
                         <w:lang w:eastAsia="ko-KR"/>
                       </w:rPr>
-                      <w:t>TestDrive Confidential</w:t>
+                      <w:t>TestDrive</w:t>
+                    </w:r>
+                    <w:proofErr w:type="spellEnd"/>
+                    <w:r>
+                      <w:rPr>
+                        <w:b/>
+                        <w:bCs/>
+                        <w:color w:val="A6A6A6" w:themeColor="background1" w:themeShade="A6"/>
+                        <w:lang w:eastAsia="ko-KR"/>
+                      </w:rPr>
+                      <w:t xml:space="preserve"> Confidential</w:t>
                     </w:r>
                     <w:r>
                       <w:rPr>
@@ -3751,6 +3837,7 @@
                             </w:rPr>
                             <w:fldChar w:fldCharType="separate"/>
                           </w:r>
+                          <w:proofErr w:type="spellStart"/>
                           <w:r>
                             <w:rPr>
                               <w:b/>
@@ -3761,6 +3848,7 @@
                             </w:rPr>
                             <w:t>Document_Name</w:t>
                           </w:r>
+                          <w:proofErr w:type="spellEnd"/>
                           <w:r>
                             <w:rPr>
                               <w:b/>
@@ -3862,6 +3950,7 @@
                       </w:rPr>
                       <w:fldChar w:fldCharType="separate"/>
                     </w:r>
+                    <w:proofErr w:type="spellStart"/>
                     <w:r>
                       <w:rPr>
                         <w:b/>
@@ -3872,6 +3961,7 @@
                       </w:rPr>
                       <w:t>Document_Name</w:t>
                     </w:r>
+                    <w:proofErr w:type="spellEnd"/>
                     <w:r>
                       <w:rPr>
                         <w:b/>
@@ -3972,6 +4062,7 @@
                             </w:rPr>
                             <w:fldChar w:fldCharType="separate"/>
                           </w:r>
+                          <w:proofErr w:type="spellStart"/>
                           <w:r>
                             <w:rPr>
                               <w:b/>
@@ -3979,7 +4070,17 @@
                               <w:color w:val="A6A6A6" w:themeColor="background1" w:themeShade="A6"/>
                               <w:lang w:eastAsia="ko-KR"/>
                             </w:rPr>
-                            <w:t>TestDrive Confidential</w:t>
+                            <w:t>TestDrive</w:t>
+                          </w:r>
+                          <w:proofErr w:type="spellEnd"/>
+                          <w:r>
+                            <w:rPr>
+                              <w:b/>
+                              <w:bCs/>
+                              <w:color w:val="A6A6A6" w:themeColor="background1" w:themeShade="A6"/>
+                              <w:lang w:eastAsia="ko-KR"/>
+                            </w:rPr>
+                            <w:t xml:space="preserve"> Confidential</w:t>
                           </w:r>
                           <w:r>
                             <w:rPr>
@@ -4052,6 +4153,7 @@
                       </w:rPr>
                       <w:fldChar w:fldCharType="separate"/>
                     </w:r>
+                    <w:proofErr w:type="spellStart"/>
                     <w:r>
                       <w:rPr>
                         <w:b/>
@@ -4059,7 +4161,17 @@
                         <w:color w:val="A6A6A6" w:themeColor="background1" w:themeShade="A6"/>
                         <w:lang w:eastAsia="ko-KR"/>
                       </w:rPr>
-                      <w:t>TestDrive Confidential</w:t>
+                      <w:t>TestDrive</w:t>
+                    </w:r>
+                    <w:proofErr w:type="spellEnd"/>
+                    <w:r>
+                      <w:rPr>
+                        <w:b/>
+                        <w:bCs/>
+                        <w:color w:val="A6A6A6" w:themeColor="background1" w:themeShade="A6"/>
+                        <w:lang w:eastAsia="ko-KR"/>
+                      </w:rPr>
+                      <w:t xml:space="preserve"> Confidential</w:t>
                     </w:r>
                     <w:r>
                       <w:rPr>
@@ -6577,7 +6689,7 @@
     <w:lvl w:ilvl="0" w:tplc="222E9780">
       <w:start w:val="1"/>
       <w:numFmt w:val="none"/>
-      <w:pStyle w:val="NoteHeading"/>
+      <w:pStyle w:val="Note"/>
       <w:lvlText w:val="NOTE:"/>
       <w:lvlJc w:val="left"/>
       <w:pPr>
@@ -7849,7 +7961,7 @@
     <w:next w:val="BodyText10"/>
     <w:link w:val="2Char"/>
     <w:qFormat/>
-    <w:rsid w:val="00AC10F8"/>
+    <w:rsid w:val="009E643E"/>
     <w:pPr>
       <w:keepNext/>
       <w:widowControl w:val="0"/>
@@ -7861,6 +7973,7 @@
       <w:wordWrap w:val="0"/>
       <w:autoSpaceDE w:val="0"/>
       <w:autoSpaceDN w:val="0"/>
+      <w:spacing w:before="360"/>
       <w:outlineLvl w:val="1"/>
     </w:pPr>
     <w:rPr>
@@ -7879,7 +7992,7 @@
     <w:next w:val="BodyText10"/>
     <w:link w:val="3Char"/>
     <w:qFormat/>
-    <w:rsid w:val="00AC10F8"/>
+    <w:rsid w:val="009E643E"/>
     <w:pPr>
       <w:keepNext/>
       <w:widowControl w:val="0"/>
@@ -7891,6 +8004,7 @@
       <w:wordWrap w:val="0"/>
       <w:autoSpaceDE w:val="0"/>
       <w:autoSpaceDN w:val="0"/>
+      <w:spacing w:before="300"/>
       <w:outlineLvl w:val="2"/>
     </w:pPr>
     <w:rPr>
@@ -7908,7 +8022,7 @@
     <w:next w:val="BodyText10"/>
     <w:link w:val="4Char"/>
     <w:qFormat/>
-    <w:rsid w:val="00AC10F8"/>
+    <w:rsid w:val="009E643E"/>
     <w:pPr>
       <w:keepNext/>
       <w:widowControl w:val="0"/>
@@ -7920,6 +8034,7 @@
       <w:wordWrap w:val="0"/>
       <w:autoSpaceDE w:val="0"/>
       <w:autoSpaceDN w:val="0"/>
+      <w:spacing w:before="360"/>
       <w:outlineLvl w:val="3"/>
     </w:pPr>
     <w:rPr>
@@ -7938,7 +8053,7 @@
     <w:next w:val="BodyText10"/>
     <w:link w:val="5Char"/>
     <w:qFormat/>
-    <w:rsid w:val="00AC10F8"/>
+    <w:rsid w:val="009E643E"/>
     <w:pPr>
       <w:keepNext/>
       <w:widowControl w:val="0"/>
@@ -7950,6 +8065,7 @@
       <w:wordWrap w:val="0"/>
       <w:autoSpaceDE w:val="0"/>
       <w:autoSpaceDN w:val="0"/>
+      <w:spacing w:before="300"/>
       <w:outlineLvl w:val="4"/>
     </w:pPr>
     <w:rPr>
@@ -7967,7 +8083,7 @@
     <w:next w:val="BodyText10"/>
     <w:link w:val="6Char"/>
     <w:qFormat/>
-    <w:rsid w:val="00AC10F8"/>
+    <w:rsid w:val="009E643E"/>
     <w:pPr>
       <w:keepNext/>
       <w:widowControl w:val="0"/>
@@ -7979,6 +8095,7 @@
       <w:wordWrap w:val="0"/>
       <w:autoSpaceDE w:val="0"/>
       <w:autoSpaceDN w:val="0"/>
+      <w:spacing w:before="200"/>
       <w:outlineLvl w:val="5"/>
     </w:pPr>
     <w:rPr>
@@ -8026,7 +8143,7 @@
     <w:next w:val="BodyText10"/>
     <w:link w:val="8Char"/>
     <w:qFormat/>
-    <w:rsid w:val="00AC10F8"/>
+    <w:rsid w:val="009E643E"/>
     <w:pPr>
       <w:keepNext/>
       <w:widowControl w:val="0"/>
@@ -8178,7 +8295,7 @@
     <w:aliases w:val="H2 Char,Heading2 Char,HEADING2 Char,heading2 Char,H21 Char,Heading 21 Char,H22 Char,Heading 22 Char,H23 Char,Heading 23 Char,H24 Char,Heading 24 Char,H25 Char,Heading 25 Char,H26 Char,Heading 26 Char,H27 Char,Heading 27 Char,H28 Char,H29 Char"/>
     <w:basedOn w:val="a2"/>
     <w:link w:val="20"/>
-    <w:rsid w:val="00AC10F8"/>
+    <w:rsid w:val="009E643E"/>
     <w:rPr>
       <w:rFonts w:ascii="Arial" w:eastAsia="맑은 고딕" w:hAnsi="Arial" w:cs="Times New Roman"/>
       <w:b/>
@@ -8191,7 +8308,7 @@
     <w:aliases w:val="H3 Char,Heading3 Char,HEADING3 Char,heading3 Char,h3 Char,H31 Char,Heading 31 Char,H32 Char,Heading 32 Char,H33 Char,Heading 33 Char,H34 Char,Heading 34 Char,H35 Char,Heading 35 Char,H36 Char,Heading 36 Char,H37 Char,Heading 37 Char,H38 Char"/>
     <w:basedOn w:val="a2"/>
     <w:link w:val="30"/>
-    <w:rsid w:val="00AC10F8"/>
+    <w:rsid w:val="009E643E"/>
     <w:rPr>
       <w:rFonts w:ascii="Arial" w:eastAsia="맑은 고딕" w:hAnsi="Arial" w:cs="Times New Roman"/>
       <w:b/>
@@ -8203,7 +8320,7 @@
     <w:aliases w:val="H4 Char,Heading4 Char,h4 Char,H41 Char,Heading 41 Char,H42 Char,Heading 42 Char,H43 Char,Heading 43 Char,H44 Char,Heading 44 Char,H45 Char,Heading 45 Char,H46 Char,Heading 46 Char,H47 Char,Heading 47 Char,H48 Char,Heading 48 Char,H49 Char"/>
     <w:basedOn w:val="a2"/>
     <w:link w:val="41"/>
-    <w:rsid w:val="00AC10F8"/>
+    <w:rsid w:val="009E643E"/>
     <w:rPr>
       <w:rFonts w:ascii="Arial" w:eastAsia="맑은 고딕" w:hAnsi="Arial" w:cs="Times New Roman"/>
       <w:b/>
@@ -8216,7 +8333,7 @@
     <w:aliases w:val="H5 Char,Heading5 Char,h5 Char,H51 Char,Heading 51 Char,H52 Char,Heading 52 Char,H53 Char,Heading 53 Char,H54 Char,Heading 54 Char,H55 Char,Heading 55 Char,H56 Char,Heading 56 Char,H57 Char,Heading 57 Char,H58 Char,Heading 58 Char,H59 Char"/>
     <w:basedOn w:val="a2"/>
     <w:link w:val="51"/>
-    <w:rsid w:val="00AC10F8"/>
+    <w:rsid w:val="009E643E"/>
     <w:rPr>
       <w:rFonts w:ascii="Arial" w:eastAsia="맑은 고딕" w:hAnsi="Arial" w:cs="Times New Roman"/>
       <w:b/>
@@ -8228,7 +8345,7 @@
     <w:aliases w:val="H6 Char,H61 Char,Heading 61 Char,H62 Char,Heading 62 Char,H63 Char,Heading 63 Char,H64 Char,Heading 64 Char,H65 Char,Heading 65 Char,H66 Char,Heading 66 Char,H67 Char,Heading 67 Char,H68 Char,Heading 68 Char,H69 Char,Heading 69 Char,H610 Char"/>
     <w:basedOn w:val="a2"/>
     <w:link w:val="6"/>
-    <w:rsid w:val="00AC10F8"/>
+    <w:rsid w:val="009E643E"/>
     <w:rPr>
       <w:rFonts w:ascii="Arial" w:eastAsia="맑은 고딕" w:hAnsi="Arial" w:cs="Times New Roman"/>
       <w:b/>
@@ -8253,7 +8370,7 @@
     <w:aliases w:val="H8 Char,H81 Char,Heading 81 Char,H82 Char,Heading 82 Char,H83 Char,Heading 83 Char,H84 Char,Heading 84 Char,H85 Char,Heading 85 Char,H86 Char,Heading 86 Char,H87 Char,Heading 87 Char,H88 Char,Heading 88 Char,H89 Char,Heading 89 Char,H810 Char"/>
     <w:basedOn w:val="a2"/>
     <w:link w:val="8"/>
-    <w:rsid w:val="00AC10F8"/>
+    <w:rsid w:val="009E643E"/>
     <w:rPr>
       <w:rFonts w:ascii="Arial" w:eastAsia="맑은 고딕" w:hAnsi="Arial" w:cs="Times New Roman"/>
       <w:b/>
@@ -8396,8 +8513,8 @@
   <w:style w:type="paragraph" w:customStyle="1" w:styleId="Caution">
     <w:name w:val="Caution"/>
     <w:basedOn w:val="a1"/>
-    <w:next w:val="BodyText10"/>
-    <w:rsid w:val="00AC10F8"/>
+    <w:next w:val="NoteText"/>
+    <w:rsid w:val="007A421B"/>
     <w:pPr>
       <w:widowControl w:val="0"/>
       <w:numPr>
@@ -8412,11 +8529,14 @@
       <w:autoSpaceDE w:val="0"/>
       <w:autoSpaceDN w:val="0"/>
       <w:spacing w:before="100" w:after="300"/>
+      <w:ind w:left="1077" w:hanging="1077"/>
+      <w:jc w:val="both"/>
       <w:textAlignment w:val="baseline"/>
     </w:pPr>
     <w:rPr>
       <w:color w:val="000000"/>
       <w:kern w:val="0"/>
+      <w:sz w:val="18"/>
       <w:lang w:eastAsia="ko-KR"/>
     </w:rPr>
   </w:style>
@@ -8895,32 +9015,6 @@
       <w:lang w:val="en-GB" w:eastAsia="ko-KR"/>
     </w:rPr>
   </w:style>
-  <w:style w:type="paragraph" w:customStyle="1" w:styleId="Year">
-    <w:name w:val="Year"/>
-    <w:basedOn w:val="a1"/>
-    <w:link w:val="YearChar"/>
-    <w:rsid w:val="00AC10F8"/>
-    <w:pPr>
-      <w:widowControl w:val="0"/>
-      <w:tabs>
-        <w:tab w:val="left" w:pos="480"/>
-      </w:tabs>
-      <w:suppressAutoHyphens w:val="0"/>
-      <w:overflowPunct w:val="0"/>
-      <w:autoSpaceDE w:val="0"/>
-      <w:autoSpaceDN w:val="0"/>
-      <w:spacing w:before="3600" w:after="0"/>
-      <w:ind w:leftChars="63" w:left="63"/>
-      <w:textAlignment w:val="baseline"/>
-    </w:pPr>
-    <w:rPr>
-      <w:color w:val="5F5F5F"/>
-      <w:kern w:val="0"/>
-      <w:sz w:val="12"/>
-      <w:szCs w:val="12"/>
-      <w:lang w:eastAsia="ko-KR"/>
-    </w:rPr>
-  </w:style>
   <w:style w:type="paragraph" w:customStyle="1" w:styleId="RevisionDate">
     <w:name w:val="Revision_Date"/>
     <w:aliases w:val="rd,Revision Date"/>
@@ -9140,12 +9234,14 @@
   <w:style w:type="paragraph" w:customStyle="1" w:styleId="Warning">
     <w:name w:val="Warning"/>
     <w:basedOn w:val="Caution"/>
-    <w:next w:val="BodyText10"/>
-    <w:rsid w:val="00AC10F8"/>
+    <w:next w:val="NoteText"/>
+    <w:rsid w:val="00076680"/>
     <w:pPr>
       <w:numPr>
         <w:numId w:val="19"/>
       </w:numPr>
+      <w:spacing w:after="360"/>
+      <w:ind w:left="1077" w:hanging="1077"/>
     </w:pPr>
   </w:style>
   <w:style w:type="paragraph" w:styleId="a8">
@@ -9714,12 +9810,11 @@
       <w:szCs w:val="18"/>
     </w:rPr>
   </w:style>
-  <w:style w:type="paragraph" w:customStyle="1" w:styleId="NoteHeading">
-    <w:name w:val="Note_Heading"/>
-    <w:aliases w:val="nh,note heading,Note Heading(centered),note head,note heading (centered),note-head"/>
+  <w:style w:type="paragraph" w:customStyle="1" w:styleId="Note">
+    <w:name w:val="Note"/>
     <w:basedOn w:val="a1"/>
     <w:next w:val="NoteText"/>
-    <w:link w:val="NoteHeadingChar"/>
+    <w:link w:val="NoteChar"/>
     <w:qFormat/>
     <w:rsid w:val="003E17F3"/>
     <w:pPr>
@@ -9741,11 +9836,10 @@
       <w:lang w:val="en-IE"/>
     </w:rPr>
   </w:style>
-  <w:style w:type="character" w:customStyle="1" w:styleId="NoteHeadingChar">
-    <w:name w:val="Note_Heading Char"/>
-    <w:aliases w:val="nh Char Char"/>
+  <w:style w:type="character" w:customStyle="1" w:styleId="NoteChar">
+    <w:name w:val="Note Char"/>
     <w:basedOn w:val="a2"/>
-    <w:link w:val="NoteHeading"/>
+    <w:link w:val="Note"/>
     <w:locked/>
     <w:rsid w:val="003E17F3"/>
     <w:rPr>
@@ -9755,20 +9849,6 @@
       <w:sz w:val="18"/>
       <w:szCs w:val="18"/>
       <w:lang w:val="en-IE" w:eastAsia="en-US"/>
-    </w:rPr>
-  </w:style>
-  <w:style w:type="character" w:customStyle="1" w:styleId="YearChar">
-    <w:name w:val="Year Char"/>
-    <w:basedOn w:val="a2"/>
-    <w:link w:val="Year"/>
-    <w:locked/>
-    <w:rsid w:val="00AC10F8"/>
-    <w:rPr>
-      <w:rFonts w:ascii="Arial" w:eastAsia="맑은 고딕" w:hAnsi="Arial" w:cs="Arial"/>
-      <w:color w:val="5F5F5F"/>
-      <w:kern w:val="0"/>
-      <w:sz w:val="12"/>
-      <w:szCs w:val="12"/>
     </w:rPr>
   </w:style>
   <w:style w:type="character" w:customStyle="1" w:styleId="ListMultiLevel1EndChar">
@@ -11359,74 +11439,6 @@
       <w:color w:val="000000" w:themeColor="text1"/>
       <w:sz w:val="26"/>
       <w:szCs w:val="26"/>
-      <w14:textFill>
-        <w14:gradFill>
-          <w14:gsLst>
-            <w14:gs w14:pos="0">
-              <w14:srgbClr w14:val="4AD86D"/>
-            </w14:gs>
-            <w14:gs w14:pos="100000">
-              <w14:srgbClr w14:val="4BA5E5"/>
-            </w14:gs>
-          </w14:gsLst>
-          <w14:lin w14:ang="21282000" w14:scaled="0"/>
-        </w14:gradFill>
-      </w14:textFill>
-    </w:rPr>
-  </w:style>
-  <w:style w:type="paragraph" w:customStyle="1" w:styleId="SamsungFoundry">
-    <w:name w:val="Samsung Foundry"/>
-    <w:basedOn w:val="a1"/>
-    <w:next w:val="a1"/>
-    <w:link w:val="SamsungFoundryChar"/>
-    <w:qFormat/>
-    <w:rsid w:val="00AC10F8"/>
-    <w:pPr>
-      <w:widowControl w:val="0"/>
-      <w:suppressAutoHyphens w:val="0"/>
-      <w:wordWrap w:val="0"/>
-      <w:overflowPunct w:val="0"/>
-      <w:autoSpaceDE w:val="0"/>
-      <w:autoSpaceDN w:val="0"/>
-      <w:adjustRightInd/>
-      <w:snapToGrid/>
-      <w:spacing w:after="160" w:line="259" w:lineRule="auto"/>
-      <w:jc w:val="both"/>
-    </w:pPr>
-    <w:rPr>
-      <w:rFonts w:asciiTheme="majorHAnsi" w:eastAsiaTheme="minorEastAsia" w:hAnsiTheme="majorHAnsi" w:cstheme="minorBidi"/>
-      <w:b/>
-      <w:color w:val="000000"/>
-      <w:kern w:val="2"/>
-      <w:sz w:val="38"/>
-      <w:szCs w:val="36"/>
-      <w:lang w:eastAsia="ko-KR"/>
-      <w14:textFill>
-        <w14:gradFill>
-          <w14:gsLst>
-            <w14:gs w14:pos="0">
-              <w14:srgbClr w14:val="4AD86D"/>
-            </w14:gs>
-            <w14:gs w14:pos="100000">
-              <w14:srgbClr w14:val="4BA5E5"/>
-            </w14:gs>
-          </w14:gsLst>
-          <w14:lin w14:ang="21282000" w14:scaled="0"/>
-        </w14:gradFill>
-      </w14:textFill>
-    </w:rPr>
-  </w:style>
-  <w:style w:type="character" w:customStyle="1" w:styleId="SamsungFoundryChar">
-    <w:name w:val="Samsung Foundry Char"/>
-    <w:basedOn w:val="a2"/>
-    <w:link w:val="SamsungFoundry"/>
-    <w:rsid w:val="00AC10F8"/>
-    <w:rPr>
-      <w:rFonts w:asciiTheme="majorHAnsi" w:hAnsiTheme="majorHAnsi"/>
-      <w:b/>
-      <w:color w:val="000000"/>
-      <w:sz w:val="38"/>
-      <w:szCs w:val="36"/>
       <w14:textFill>
         <w14:gradFill>
           <w14:gsLst>

</xml_diff>

<commit_message>
기존 docgen template 문서 복구
</commit_message>
<xml_diff>
--- a/Common/bin/codegen/docgen_template_testdrive.docx
+++ b/Common/bin/codegen/docgen_template_testdrive.docx
@@ -1,6 +1,6 @@
 
 <file path=word/document.xml><?xml version="1.0" encoding="utf-8"?>
-<w:document xmlns:wpc="http://schemas.microsoft.com/office/word/2010/wordprocessingCanvas" xmlns:cx="http://schemas.microsoft.com/office/drawing/2014/chartex" xmlns:cx1="http://schemas.microsoft.com/office/drawing/2015/9/8/chartex" xmlns:cx2="http://schemas.microsoft.com/office/drawing/2015/10/21/chartex" xmlns:cx3="http://schemas.microsoft.com/office/drawing/2016/5/9/chartex" xmlns:cx4="http://schemas.microsoft.com/office/drawing/2016/5/10/chartex" xmlns:cx5="http://schemas.microsoft.com/office/drawing/2016/5/11/chartex" xmlns:cx6="http://schemas.microsoft.com/office/drawing/2016/5/12/chartex" xmlns:cx7="http://schemas.microsoft.com/office/drawing/2016/5/13/chartex" xmlns:cx8="http://schemas.microsoft.com/office/drawing/2016/5/14/chartex" xmlns:mc="http://schemas.openxmlformats.org/markup-compatibility/2006" xmlns:aink="http://schemas.microsoft.com/office/drawing/2016/ink" xmlns:am3d="http://schemas.microsoft.com/office/drawing/2017/model3d" xmlns:o="urn:schemas-microsoft-com:office:office" xmlns:oel="http://schemas.microsoft.com/office/2019/extlst" xmlns:r="http://schemas.openxmlformats.org/officeDocument/2006/relationships" xmlns:m="http://schemas.openxmlformats.org/officeDocument/2006/math" xmlns:v="urn:schemas-microsoft-com:vml" xmlns:wp14="http://schemas.microsoft.com/office/word/2010/wordprocessingDrawing" xmlns:wp="http://schemas.openxmlformats.org/drawingml/2006/wordprocessingDrawing" xmlns:w10="urn:schemas-microsoft-com:office:word" xmlns:w="http://schemas.openxmlformats.org/wordprocessingml/2006/main" xmlns:w14="http://schemas.microsoft.com/office/word/2010/wordml" xmlns:w15="http://schemas.microsoft.com/office/word/2012/wordml" xmlns:w16cex="http://schemas.microsoft.com/office/word/2018/wordml/cex" xmlns:w16cid="http://schemas.microsoft.com/office/word/2016/wordml/cid" xmlns:w16="http://schemas.microsoft.com/office/word/2018/wordml" xmlns:w16du="http://schemas.microsoft.com/office/word/2023/wordml/word16du" xmlns:w16sdtdh="http://schemas.microsoft.com/office/word/2020/wordml/sdtdatahash" xmlns:w16sdtfl="http://schemas.microsoft.com/office/word/2024/wordml/sdtformatlock" xmlns:w16se="http://schemas.microsoft.com/office/word/2015/wordml/symex" xmlns:wpg="http://schemas.microsoft.com/office/word/2010/wordprocessingGroup" xmlns:wpi="http://schemas.microsoft.com/office/word/2010/wordprocessingInk" xmlns:wne="http://schemas.microsoft.com/office/word/2006/wordml" xmlns:wps="http://schemas.microsoft.com/office/word/2010/wordprocessingShape" mc:Ignorable="w14 w15 w16se w16cid w16 w16cex w16sdtdh w16sdtfl w16du wp14">
+<w:document xmlns:wpc="http://schemas.microsoft.com/office/word/2010/wordprocessingCanvas" xmlns:cx="http://schemas.microsoft.com/office/drawing/2014/chartex" xmlns:cx1="http://schemas.microsoft.com/office/drawing/2015/9/8/chartex" xmlns:cx2="http://schemas.microsoft.com/office/drawing/2015/10/21/chartex" xmlns:cx3="http://schemas.microsoft.com/office/drawing/2016/5/9/chartex" xmlns:cx4="http://schemas.microsoft.com/office/drawing/2016/5/10/chartex" xmlns:cx5="http://schemas.microsoft.com/office/drawing/2016/5/11/chartex" xmlns:cx6="http://schemas.microsoft.com/office/drawing/2016/5/12/chartex" xmlns:cx7="http://schemas.microsoft.com/office/drawing/2016/5/13/chartex" xmlns:cx8="http://schemas.microsoft.com/office/drawing/2016/5/14/chartex" xmlns:mc="http://schemas.openxmlformats.org/markup-compatibility/2006" xmlns:aink="http://schemas.microsoft.com/office/drawing/2016/ink" xmlns:am3d="http://schemas.microsoft.com/office/drawing/2017/model3d" xmlns:o="urn:schemas-microsoft-com:office:office" xmlns:oel="http://schemas.microsoft.com/office/2019/extlst" xmlns:r="http://schemas.openxmlformats.org/officeDocument/2006/relationships" xmlns:m="http://schemas.openxmlformats.org/officeDocument/2006/math" xmlns:v="urn:schemas-microsoft-com:vml" xmlns:wp14="http://schemas.microsoft.com/office/word/2010/wordprocessingDrawing" xmlns:wp="http://schemas.openxmlformats.org/drawingml/2006/wordprocessingDrawing" xmlns:w10="urn:schemas-microsoft-com:office:word" xmlns:w="http://schemas.openxmlformats.org/wordprocessingml/2006/main" xmlns:w14="http://schemas.microsoft.com/office/word/2010/wordml" xmlns:w15="http://schemas.microsoft.com/office/word/2012/wordml" xmlns:w16cex="http://schemas.microsoft.com/office/word/2018/wordml/cex" xmlns:w16cid="http://schemas.microsoft.com/office/word/2016/wordml/cid" xmlns:w16="http://schemas.microsoft.com/office/word/2018/wordml" xmlns:w16du="http://schemas.microsoft.com/office/word/2023/wordml/word16du" xmlns:w16sdtdh="http://schemas.microsoft.com/office/word/2020/wordml/sdtdatahash" xmlns:w16se="http://schemas.microsoft.com/office/word/2015/wordml/symex" xmlns:wpg="http://schemas.microsoft.com/office/word/2010/wordprocessingGroup" xmlns:wpi="http://schemas.microsoft.com/office/word/2010/wordprocessingInk" xmlns:wne="http://schemas.microsoft.com/office/word/2006/wordml" xmlns:wps="http://schemas.microsoft.com/office/word/2010/wordprocessingShape" mc:Ignorable="w14 w15 w16se w16cid w16 w16cex w16sdtdh w16du wp14">
   <w:body>
     <w:p>
       <w:pPr>
@@ -742,6 +742,7 @@
         </w:rPr>
       </w:pPr>
       <w:r>
+        <w:lastRenderedPageBreak/>
         <w:t>Document</w:t>
       </w:r>
       <w:r>
@@ -857,6 +858,7 @@
         <w:rPr>
           <w:lang w:eastAsia="ko-KR"/>
         </w:rPr>
+        <w:lastRenderedPageBreak/>
         <w:t>Table of Contents</w:t>
       </w:r>
     </w:p>
@@ -1151,9 +1153,31 @@
       </w:pPr>
       <w:bookmarkStart w:id="1" w:name="_Toc263962363"/>
       <w:r>
+        <w:lastRenderedPageBreak/>
         <w:t>List of Tables</w:t>
       </w:r>
       <w:bookmarkEnd w:id="1"/>
+    </w:p>
+    <w:p>
+      <w:pPr>
+        <w:pStyle w:val="ListofFigures"/>
+      </w:pPr>
+      <w:r>
+        <w:t>Table</w:t>
+      </w:r>
+      <w:r>
+        <w:tab/>
+        <w:t>Title</w:t>
+      </w:r>
+      <w:r>
+        <w:tab/>
+        <w:t>Page</w:t>
+      </w:r>
+    </w:p>
+    <w:p>
+      <w:pPr>
+        <w:pStyle w:val="ListofFigures"/>
+      </w:pPr>
     </w:p>
     <w:p>
       <w:pPr>
@@ -1297,8 +1321,36 @@
         </w:rPr>
       </w:pPr>
       <w:r>
+        <w:lastRenderedPageBreak/>
         <w:t>List of Figures</w:t>
       </w:r>
+    </w:p>
+    <w:p>
+      <w:pPr>
+        <w:pStyle w:val="ListofFigures"/>
+      </w:pPr>
+      <w:r>
+        <w:rPr>
+          <w:rFonts w:hint="eastAsia"/>
+        </w:rPr>
+        <w:t>F</w:t>
+      </w:r>
+      <w:r>
+        <w:t>igure</w:t>
+      </w:r>
+      <w:r>
+        <w:tab/>
+        <w:t>Title</w:t>
+      </w:r>
+      <w:r>
+        <w:tab/>
+        <w:t>Page</w:t>
+      </w:r>
+    </w:p>
+    <w:p>
+      <w:pPr>
+        <w:pStyle w:val="ListofFigures"/>
+      </w:pPr>
     </w:p>
     <w:p>
       <w:pPr>
@@ -1514,6 +1566,7 @@
         <w:rPr>
           <w:lang w:eastAsia="ko-KR"/>
         </w:rPr>
+        <w:lastRenderedPageBreak/>
         <w:t>List of Terms</w:t>
       </w:r>
     </w:p>
@@ -1667,7 +1720,7 @@
 </file>
 
 <file path=word/endnotes.xml><?xml version="1.0" encoding="utf-8"?>
-<w:endnotes xmlns:wpc="http://schemas.microsoft.com/office/word/2010/wordprocessingCanvas" xmlns:cx="http://schemas.microsoft.com/office/drawing/2014/chartex" xmlns:cx1="http://schemas.microsoft.com/office/drawing/2015/9/8/chartex" xmlns:cx2="http://schemas.microsoft.com/office/drawing/2015/10/21/chartex" xmlns:cx3="http://schemas.microsoft.com/office/drawing/2016/5/9/chartex" xmlns:cx4="http://schemas.microsoft.com/office/drawing/2016/5/10/chartex" xmlns:cx5="http://schemas.microsoft.com/office/drawing/2016/5/11/chartex" xmlns:cx6="http://schemas.microsoft.com/office/drawing/2016/5/12/chartex" xmlns:cx7="http://schemas.microsoft.com/office/drawing/2016/5/13/chartex" xmlns:cx8="http://schemas.microsoft.com/office/drawing/2016/5/14/chartex" xmlns:mc="http://schemas.openxmlformats.org/markup-compatibility/2006" xmlns:aink="http://schemas.microsoft.com/office/drawing/2016/ink" xmlns:am3d="http://schemas.microsoft.com/office/drawing/2017/model3d" xmlns:o="urn:schemas-microsoft-com:office:office" xmlns:oel="http://schemas.microsoft.com/office/2019/extlst" xmlns:r="http://schemas.openxmlformats.org/officeDocument/2006/relationships" xmlns:m="http://schemas.openxmlformats.org/officeDocument/2006/math" xmlns:v="urn:schemas-microsoft-com:vml" xmlns:wp14="http://schemas.microsoft.com/office/word/2010/wordprocessingDrawing" xmlns:wp="http://schemas.openxmlformats.org/drawingml/2006/wordprocessingDrawing" xmlns:w10="urn:schemas-microsoft-com:office:word" xmlns:w="http://schemas.openxmlformats.org/wordprocessingml/2006/main" xmlns:w14="http://schemas.microsoft.com/office/word/2010/wordml" xmlns:w15="http://schemas.microsoft.com/office/word/2012/wordml" xmlns:w16cex="http://schemas.microsoft.com/office/word/2018/wordml/cex" xmlns:w16cid="http://schemas.microsoft.com/office/word/2016/wordml/cid" xmlns:w16="http://schemas.microsoft.com/office/word/2018/wordml" xmlns:w16du="http://schemas.microsoft.com/office/word/2023/wordml/word16du" xmlns:w16sdtdh="http://schemas.microsoft.com/office/word/2020/wordml/sdtdatahash" xmlns:w16sdtfl="http://schemas.microsoft.com/office/word/2024/wordml/sdtformatlock" xmlns:w16se="http://schemas.microsoft.com/office/word/2015/wordml/symex" xmlns:wpg="http://schemas.microsoft.com/office/word/2010/wordprocessingGroup" xmlns:wpi="http://schemas.microsoft.com/office/word/2010/wordprocessingInk" xmlns:wne="http://schemas.microsoft.com/office/word/2006/wordml" xmlns:wps="http://schemas.microsoft.com/office/word/2010/wordprocessingShape" mc:Ignorable="w14 w15 w16se w16cid w16 w16cex w16sdtdh w16sdtfl w16du wp14">
+<w:endnotes xmlns:wpc="http://schemas.microsoft.com/office/word/2010/wordprocessingCanvas" xmlns:cx="http://schemas.microsoft.com/office/drawing/2014/chartex" xmlns:cx1="http://schemas.microsoft.com/office/drawing/2015/9/8/chartex" xmlns:cx2="http://schemas.microsoft.com/office/drawing/2015/10/21/chartex" xmlns:cx3="http://schemas.microsoft.com/office/drawing/2016/5/9/chartex" xmlns:cx4="http://schemas.microsoft.com/office/drawing/2016/5/10/chartex" xmlns:cx5="http://schemas.microsoft.com/office/drawing/2016/5/11/chartex" xmlns:cx6="http://schemas.microsoft.com/office/drawing/2016/5/12/chartex" xmlns:cx7="http://schemas.microsoft.com/office/drawing/2016/5/13/chartex" xmlns:cx8="http://schemas.microsoft.com/office/drawing/2016/5/14/chartex" xmlns:mc="http://schemas.openxmlformats.org/markup-compatibility/2006" xmlns:aink="http://schemas.microsoft.com/office/drawing/2016/ink" xmlns:am3d="http://schemas.microsoft.com/office/drawing/2017/model3d" xmlns:o="urn:schemas-microsoft-com:office:office" xmlns:oel="http://schemas.microsoft.com/office/2019/extlst" xmlns:r="http://schemas.openxmlformats.org/officeDocument/2006/relationships" xmlns:m="http://schemas.openxmlformats.org/officeDocument/2006/math" xmlns:v="urn:schemas-microsoft-com:vml" xmlns:wp14="http://schemas.microsoft.com/office/word/2010/wordprocessingDrawing" xmlns:wp="http://schemas.openxmlformats.org/drawingml/2006/wordprocessingDrawing" xmlns:w10="urn:schemas-microsoft-com:office:word" xmlns:w="http://schemas.openxmlformats.org/wordprocessingml/2006/main" xmlns:w14="http://schemas.microsoft.com/office/word/2010/wordml" xmlns:w15="http://schemas.microsoft.com/office/word/2012/wordml" xmlns:w16cex="http://schemas.microsoft.com/office/word/2018/wordml/cex" xmlns:w16cid="http://schemas.microsoft.com/office/word/2016/wordml/cid" xmlns:w16="http://schemas.microsoft.com/office/word/2018/wordml" xmlns:w16du="http://schemas.microsoft.com/office/word/2023/wordml/word16du" xmlns:w16sdtdh="http://schemas.microsoft.com/office/word/2020/wordml/sdtdatahash" xmlns:w16se="http://schemas.microsoft.com/office/word/2015/wordml/symex" xmlns:wpg="http://schemas.microsoft.com/office/word/2010/wordprocessingGroup" xmlns:wpi="http://schemas.microsoft.com/office/word/2010/wordprocessingInk" xmlns:wne="http://schemas.microsoft.com/office/word/2006/wordml" xmlns:wps="http://schemas.microsoft.com/office/word/2010/wordprocessingShape" mc:Ignorable="w14 w15 w16se w16cid w16 w16cex w16sdtdh w16du wp14">
   <w:endnote w:type="separator" w:id="-1">
     <w:p>
       <w:pPr>
@@ -1692,7 +1745,7 @@
 </file>
 
 <file path=word/footer1.xml><?xml version="1.0" encoding="utf-8"?>
-<w:ftr xmlns:wpc="http://schemas.microsoft.com/office/word/2010/wordprocessingCanvas" xmlns:cx="http://schemas.microsoft.com/office/drawing/2014/chartex" xmlns:cx1="http://schemas.microsoft.com/office/drawing/2015/9/8/chartex" xmlns:cx2="http://schemas.microsoft.com/office/drawing/2015/10/21/chartex" xmlns:cx3="http://schemas.microsoft.com/office/drawing/2016/5/9/chartex" xmlns:cx4="http://schemas.microsoft.com/office/drawing/2016/5/10/chartex" xmlns:cx5="http://schemas.microsoft.com/office/drawing/2016/5/11/chartex" xmlns:cx6="http://schemas.microsoft.com/office/drawing/2016/5/12/chartex" xmlns:cx7="http://schemas.microsoft.com/office/drawing/2016/5/13/chartex" xmlns:cx8="http://schemas.microsoft.com/office/drawing/2016/5/14/chartex" xmlns:mc="http://schemas.openxmlformats.org/markup-compatibility/2006" xmlns:aink="http://schemas.microsoft.com/office/drawing/2016/ink" xmlns:am3d="http://schemas.microsoft.com/office/drawing/2017/model3d" xmlns:o="urn:schemas-microsoft-com:office:office" xmlns:oel="http://schemas.microsoft.com/office/2019/extlst" xmlns:r="http://schemas.openxmlformats.org/officeDocument/2006/relationships" xmlns:m="http://schemas.openxmlformats.org/officeDocument/2006/math" xmlns:v="urn:schemas-microsoft-com:vml" xmlns:wp14="http://schemas.microsoft.com/office/word/2010/wordprocessingDrawing" xmlns:wp="http://schemas.openxmlformats.org/drawingml/2006/wordprocessingDrawing" xmlns:w10="urn:schemas-microsoft-com:office:word" xmlns:w="http://schemas.openxmlformats.org/wordprocessingml/2006/main" xmlns:w14="http://schemas.microsoft.com/office/word/2010/wordml" xmlns:w15="http://schemas.microsoft.com/office/word/2012/wordml" xmlns:w16cex="http://schemas.microsoft.com/office/word/2018/wordml/cex" xmlns:w16cid="http://schemas.microsoft.com/office/word/2016/wordml/cid" xmlns:w16="http://schemas.microsoft.com/office/word/2018/wordml" xmlns:w16du="http://schemas.microsoft.com/office/word/2023/wordml/word16du" xmlns:w16sdtdh="http://schemas.microsoft.com/office/word/2020/wordml/sdtdatahash" xmlns:w16sdtfl="http://schemas.microsoft.com/office/word/2024/wordml/sdtformatlock" xmlns:w16se="http://schemas.microsoft.com/office/word/2015/wordml/symex" xmlns:wpg="http://schemas.microsoft.com/office/word/2010/wordprocessingGroup" xmlns:wpi="http://schemas.microsoft.com/office/word/2010/wordprocessingInk" xmlns:wne="http://schemas.microsoft.com/office/word/2006/wordml" xmlns:wps="http://schemas.microsoft.com/office/word/2010/wordprocessingShape" mc:Ignorable="w14 w15 w16se w16cid w16 w16cex w16sdtdh w16sdtfl w16du wp14">
+<w:ftr xmlns:wpc="http://schemas.microsoft.com/office/word/2010/wordprocessingCanvas" xmlns:cx="http://schemas.microsoft.com/office/drawing/2014/chartex" xmlns:cx1="http://schemas.microsoft.com/office/drawing/2015/9/8/chartex" xmlns:cx2="http://schemas.microsoft.com/office/drawing/2015/10/21/chartex" xmlns:cx3="http://schemas.microsoft.com/office/drawing/2016/5/9/chartex" xmlns:cx4="http://schemas.microsoft.com/office/drawing/2016/5/10/chartex" xmlns:cx5="http://schemas.microsoft.com/office/drawing/2016/5/11/chartex" xmlns:cx6="http://schemas.microsoft.com/office/drawing/2016/5/12/chartex" xmlns:cx7="http://schemas.microsoft.com/office/drawing/2016/5/13/chartex" xmlns:cx8="http://schemas.microsoft.com/office/drawing/2016/5/14/chartex" xmlns:mc="http://schemas.openxmlformats.org/markup-compatibility/2006" xmlns:aink="http://schemas.microsoft.com/office/drawing/2016/ink" xmlns:am3d="http://schemas.microsoft.com/office/drawing/2017/model3d" xmlns:o="urn:schemas-microsoft-com:office:office" xmlns:oel="http://schemas.microsoft.com/office/2019/extlst" xmlns:r="http://schemas.openxmlformats.org/officeDocument/2006/relationships" xmlns:m="http://schemas.openxmlformats.org/officeDocument/2006/math" xmlns:v="urn:schemas-microsoft-com:vml" xmlns:wp14="http://schemas.microsoft.com/office/word/2010/wordprocessingDrawing" xmlns:wp="http://schemas.openxmlformats.org/drawingml/2006/wordprocessingDrawing" xmlns:w10="urn:schemas-microsoft-com:office:word" xmlns:w="http://schemas.openxmlformats.org/wordprocessingml/2006/main" xmlns:w14="http://schemas.microsoft.com/office/word/2010/wordml" xmlns:w15="http://schemas.microsoft.com/office/word/2012/wordml" xmlns:w16cex="http://schemas.microsoft.com/office/word/2018/wordml/cex" xmlns:w16cid="http://schemas.microsoft.com/office/word/2016/wordml/cid" xmlns:w16="http://schemas.microsoft.com/office/word/2018/wordml" xmlns:w16du="http://schemas.microsoft.com/office/word/2023/wordml/word16du" xmlns:w16sdtdh="http://schemas.microsoft.com/office/word/2020/wordml/sdtdatahash" xmlns:w16se="http://schemas.microsoft.com/office/word/2015/wordml/symex" xmlns:wpg="http://schemas.microsoft.com/office/word/2010/wordprocessingGroup" xmlns:wpi="http://schemas.microsoft.com/office/word/2010/wordprocessingInk" xmlns:wne="http://schemas.microsoft.com/office/word/2006/wordml" xmlns:wps="http://schemas.microsoft.com/office/word/2010/wordprocessingShape" mc:Ignorable="w14 w15 w16se w16cid w16 w16cex w16sdtdh w16du wp14">
   <w:p>
     <w:pPr>
       <w:pStyle w:val="Footer1"/>
@@ -1739,7 +1792,7 @@
 </file>
 
 <file path=word/footer2.xml><?xml version="1.0" encoding="utf-8"?>
-<w:ftr xmlns:wpc="http://schemas.microsoft.com/office/word/2010/wordprocessingCanvas" xmlns:cx="http://schemas.microsoft.com/office/drawing/2014/chartex" xmlns:cx1="http://schemas.microsoft.com/office/drawing/2015/9/8/chartex" xmlns:cx2="http://schemas.microsoft.com/office/drawing/2015/10/21/chartex" xmlns:cx3="http://schemas.microsoft.com/office/drawing/2016/5/9/chartex" xmlns:cx4="http://schemas.microsoft.com/office/drawing/2016/5/10/chartex" xmlns:cx5="http://schemas.microsoft.com/office/drawing/2016/5/11/chartex" xmlns:cx6="http://schemas.microsoft.com/office/drawing/2016/5/12/chartex" xmlns:cx7="http://schemas.microsoft.com/office/drawing/2016/5/13/chartex" xmlns:cx8="http://schemas.microsoft.com/office/drawing/2016/5/14/chartex" xmlns:mc="http://schemas.openxmlformats.org/markup-compatibility/2006" xmlns:aink="http://schemas.microsoft.com/office/drawing/2016/ink" xmlns:am3d="http://schemas.microsoft.com/office/drawing/2017/model3d" xmlns:o="urn:schemas-microsoft-com:office:office" xmlns:oel="http://schemas.microsoft.com/office/2019/extlst" xmlns:r="http://schemas.openxmlformats.org/officeDocument/2006/relationships" xmlns:m="http://schemas.openxmlformats.org/officeDocument/2006/math" xmlns:v="urn:schemas-microsoft-com:vml" xmlns:wp14="http://schemas.microsoft.com/office/word/2010/wordprocessingDrawing" xmlns:wp="http://schemas.openxmlformats.org/drawingml/2006/wordprocessingDrawing" xmlns:w10="urn:schemas-microsoft-com:office:word" xmlns:w="http://schemas.openxmlformats.org/wordprocessingml/2006/main" xmlns:w14="http://schemas.microsoft.com/office/word/2010/wordml" xmlns:w15="http://schemas.microsoft.com/office/word/2012/wordml" xmlns:w16cex="http://schemas.microsoft.com/office/word/2018/wordml/cex" xmlns:w16cid="http://schemas.microsoft.com/office/word/2016/wordml/cid" xmlns:w16="http://schemas.microsoft.com/office/word/2018/wordml" xmlns:w16du="http://schemas.microsoft.com/office/word/2023/wordml/word16du" xmlns:w16sdtdh="http://schemas.microsoft.com/office/word/2020/wordml/sdtdatahash" xmlns:w16sdtfl="http://schemas.microsoft.com/office/word/2024/wordml/sdtformatlock" xmlns:w16se="http://schemas.microsoft.com/office/word/2015/wordml/symex" xmlns:wpg="http://schemas.microsoft.com/office/word/2010/wordprocessingGroup" xmlns:wpi="http://schemas.microsoft.com/office/word/2010/wordprocessingInk" xmlns:wne="http://schemas.microsoft.com/office/word/2006/wordml" xmlns:wps="http://schemas.microsoft.com/office/word/2010/wordprocessingShape" mc:Ignorable="w14 w15 w16se w16cid w16 w16cex w16sdtdh w16sdtfl w16du wp14">
+<w:ftr xmlns:wpc="http://schemas.microsoft.com/office/word/2010/wordprocessingCanvas" xmlns:cx="http://schemas.microsoft.com/office/drawing/2014/chartex" xmlns:cx1="http://schemas.microsoft.com/office/drawing/2015/9/8/chartex" xmlns:cx2="http://schemas.microsoft.com/office/drawing/2015/10/21/chartex" xmlns:cx3="http://schemas.microsoft.com/office/drawing/2016/5/9/chartex" xmlns:cx4="http://schemas.microsoft.com/office/drawing/2016/5/10/chartex" xmlns:cx5="http://schemas.microsoft.com/office/drawing/2016/5/11/chartex" xmlns:cx6="http://schemas.microsoft.com/office/drawing/2016/5/12/chartex" xmlns:cx7="http://schemas.microsoft.com/office/drawing/2016/5/13/chartex" xmlns:cx8="http://schemas.microsoft.com/office/drawing/2016/5/14/chartex" xmlns:mc="http://schemas.openxmlformats.org/markup-compatibility/2006" xmlns:aink="http://schemas.microsoft.com/office/drawing/2016/ink" xmlns:am3d="http://schemas.microsoft.com/office/drawing/2017/model3d" xmlns:o="urn:schemas-microsoft-com:office:office" xmlns:oel="http://schemas.microsoft.com/office/2019/extlst" xmlns:r="http://schemas.openxmlformats.org/officeDocument/2006/relationships" xmlns:m="http://schemas.openxmlformats.org/officeDocument/2006/math" xmlns:v="urn:schemas-microsoft-com:vml" xmlns:wp14="http://schemas.microsoft.com/office/word/2010/wordprocessingDrawing" xmlns:wp="http://schemas.openxmlformats.org/drawingml/2006/wordprocessingDrawing" xmlns:w10="urn:schemas-microsoft-com:office:word" xmlns:w="http://schemas.openxmlformats.org/wordprocessingml/2006/main" xmlns:w14="http://schemas.microsoft.com/office/word/2010/wordml" xmlns:w15="http://schemas.microsoft.com/office/word/2012/wordml" xmlns:w16cex="http://schemas.microsoft.com/office/word/2018/wordml/cex" xmlns:w16cid="http://schemas.microsoft.com/office/word/2016/wordml/cid" xmlns:w16="http://schemas.microsoft.com/office/word/2018/wordml" xmlns:w16du="http://schemas.microsoft.com/office/word/2023/wordml/word16du" xmlns:w16sdtdh="http://schemas.microsoft.com/office/word/2020/wordml/sdtdatahash" xmlns:w16se="http://schemas.microsoft.com/office/word/2015/wordml/symex" xmlns:wpg="http://schemas.microsoft.com/office/word/2010/wordprocessingGroup" xmlns:wpi="http://schemas.microsoft.com/office/word/2010/wordprocessingInk" xmlns:wne="http://schemas.microsoft.com/office/word/2006/wordml" xmlns:wps="http://schemas.microsoft.com/office/word/2010/wordprocessingShape" mc:Ignorable="w14 w15 w16se w16cid w16 w16cex w16sdtdh w16du wp14">
   <w:p>
     <w:pPr>
       <w:pStyle w:val="Footer1"/>
@@ -1749,7 +1802,7 @@
 </file>
 
 <file path=word/footer3.xml><?xml version="1.0" encoding="utf-8"?>
-<w:ftr xmlns:wpc="http://schemas.microsoft.com/office/word/2010/wordprocessingCanvas" xmlns:cx="http://schemas.microsoft.com/office/drawing/2014/chartex" xmlns:cx1="http://schemas.microsoft.com/office/drawing/2015/9/8/chartex" xmlns:cx2="http://schemas.microsoft.com/office/drawing/2015/10/21/chartex" xmlns:cx3="http://schemas.microsoft.com/office/drawing/2016/5/9/chartex" xmlns:cx4="http://schemas.microsoft.com/office/drawing/2016/5/10/chartex" xmlns:cx5="http://schemas.microsoft.com/office/drawing/2016/5/11/chartex" xmlns:cx6="http://schemas.microsoft.com/office/drawing/2016/5/12/chartex" xmlns:cx7="http://schemas.microsoft.com/office/drawing/2016/5/13/chartex" xmlns:cx8="http://schemas.microsoft.com/office/drawing/2016/5/14/chartex" xmlns:mc="http://schemas.openxmlformats.org/markup-compatibility/2006" xmlns:aink="http://schemas.microsoft.com/office/drawing/2016/ink" xmlns:am3d="http://schemas.microsoft.com/office/drawing/2017/model3d" xmlns:o="urn:schemas-microsoft-com:office:office" xmlns:oel="http://schemas.microsoft.com/office/2019/extlst" xmlns:r="http://schemas.openxmlformats.org/officeDocument/2006/relationships" xmlns:m="http://schemas.openxmlformats.org/officeDocument/2006/math" xmlns:v="urn:schemas-microsoft-com:vml" xmlns:wp14="http://schemas.microsoft.com/office/word/2010/wordprocessingDrawing" xmlns:wp="http://schemas.openxmlformats.org/drawingml/2006/wordprocessingDrawing" xmlns:w10="urn:schemas-microsoft-com:office:word" xmlns:w="http://schemas.openxmlformats.org/wordprocessingml/2006/main" xmlns:w14="http://schemas.microsoft.com/office/word/2010/wordml" xmlns:w15="http://schemas.microsoft.com/office/word/2012/wordml" xmlns:w16cex="http://schemas.microsoft.com/office/word/2018/wordml/cex" xmlns:w16cid="http://schemas.microsoft.com/office/word/2016/wordml/cid" xmlns:w16="http://schemas.microsoft.com/office/word/2018/wordml" xmlns:w16du="http://schemas.microsoft.com/office/word/2023/wordml/word16du" xmlns:w16sdtdh="http://schemas.microsoft.com/office/word/2020/wordml/sdtdatahash" xmlns:w16sdtfl="http://schemas.microsoft.com/office/word/2024/wordml/sdtformatlock" xmlns:w16se="http://schemas.microsoft.com/office/word/2015/wordml/symex" xmlns:wpg="http://schemas.microsoft.com/office/word/2010/wordprocessingGroup" xmlns:wpi="http://schemas.microsoft.com/office/word/2010/wordprocessingInk" xmlns:wne="http://schemas.microsoft.com/office/word/2006/wordml" xmlns:wps="http://schemas.microsoft.com/office/word/2010/wordprocessingShape" mc:Ignorable="w14 w15 w16se w16cid w16 w16cex w16sdtdh w16sdtfl w16du wp14">
+<w:ftr xmlns:wpc="http://schemas.microsoft.com/office/word/2010/wordprocessingCanvas" xmlns:cx="http://schemas.microsoft.com/office/drawing/2014/chartex" xmlns:cx1="http://schemas.microsoft.com/office/drawing/2015/9/8/chartex" xmlns:cx2="http://schemas.microsoft.com/office/drawing/2015/10/21/chartex" xmlns:cx3="http://schemas.microsoft.com/office/drawing/2016/5/9/chartex" xmlns:cx4="http://schemas.microsoft.com/office/drawing/2016/5/10/chartex" xmlns:cx5="http://schemas.microsoft.com/office/drawing/2016/5/11/chartex" xmlns:cx6="http://schemas.microsoft.com/office/drawing/2016/5/12/chartex" xmlns:cx7="http://schemas.microsoft.com/office/drawing/2016/5/13/chartex" xmlns:cx8="http://schemas.microsoft.com/office/drawing/2016/5/14/chartex" xmlns:mc="http://schemas.openxmlformats.org/markup-compatibility/2006" xmlns:aink="http://schemas.microsoft.com/office/drawing/2016/ink" xmlns:am3d="http://schemas.microsoft.com/office/drawing/2017/model3d" xmlns:o="urn:schemas-microsoft-com:office:office" xmlns:oel="http://schemas.microsoft.com/office/2019/extlst" xmlns:r="http://schemas.openxmlformats.org/officeDocument/2006/relationships" xmlns:m="http://schemas.openxmlformats.org/officeDocument/2006/math" xmlns:v="urn:schemas-microsoft-com:vml" xmlns:wp14="http://schemas.microsoft.com/office/word/2010/wordprocessingDrawing" xmlns:wp="http://schemas.openxmlformats.org/drawingml/2006/wordprocessingDrawing" xmlns:w10="urn:schemas-microsoft-com:office:word" xmlns:w="http://schemas.openxmlformats.org/wordprocessingml/2006/main" xmlns:w14="http://schemas.microsoft.com/office/word/2010/wordml" xmlns:w15="http://schemas.microsoft.com/office/word/2012/wordml" xmlns:w16cex="http://schemas.microsoft.com/office/word/2018/wordml/cex" xmlns:w16cid="http://schemas.microsoft.com/office/word/2016/wordml/cid" xmlns:w16="http://schemas.microsoft.com/office/word/2018/wordml" xmlns:w16du="http://schemas.microsoft.com/office/word/2023/wordml/word16du" xmlns:w16sdtdh="http://schemas.microsoft.com/office/word/2020/wordml/sdtdatahash" xmlns:w16se="http://schemas.microsoft.com/office/word/2015/wordml/symex" xmlns:wpg="http://schemas.microsoft.com/office/word/2010/wordprocessingGroup" xmlns:wpi="http://schemas.microsoft.com/office/word/2010/wordprocessingInk" xmlns:wne="http://schemas.microsoft.com/office/word/2006/wordml" xmlns:wps="http://schemas.microsoft.com/office/word/2010/wordprocessingShape" mc:Ignorable="w14 w15 w16se w16cid w16 w16cex w16sdtdh w16du wp14">
   <w:p>
     <w:pPr>
       <w:pStyle w:val="a6"/>
@@ -1759,7 +1812,7 @@
 </file>
 
 <file path=word/footer4.xml><?xml version="1.0" encoding="utf-8"?>
-<w:ftr xmlns:wpc="http://schemas.microsoft.com/office/word/2010/wordprocessingCanvas" xmlns:cx="http://schemas.microsoft.com/office/drawing/2014/chartex" xmlns:cx1="http://schemas.microsoft.com/office/drawing/2015/9/8/chartex" xmlns:cx2="http://schemas.microsoft.com/office/drawing/2015/10/21/chartex" xmlns:cx3="http://schemas.microsoft.com/office/drawing/2016/5/9/chartex" xmlns:cx4="http://schemas.microsoft.com/office/drawing/2016/5/10/chartex" xmlns:cx5="http://schemas.microsoft.com/office/drawing/2016/5/11/chartex" xmlns:cx6="http://schemas.microsoft.com/office/drawing/2016/5/12/chartex" xmlns:cx7="http://schemas.microsoft.com/office/drawing/2016/5/13/chartex" xmlns:cx8="http://schemas.microsoft.com/office/drawing/2016/5/14/chartex" xmlns:mc="http://schemas.openxmlformats.org/markup-compatibility/2006" xmlns:aink="http://schemas.microsoft.com/office/drawing/2016/ink" xmlns:am3d="http://schemas.microsoft.com/office/drawing/2017/model3d" xmlns:o="urn:schemas-microsoft-com:office:office" xmlns:oel="http://schemas.microsoft.com/office/2019/extlst" xmlns:r="http://schemas.openxmlformats.org/officeDocument/2006/relationships" xmlns:m="http://schemas.openxmlformats.org/officeDocument/2006/math" xmlns:v="urn:schemas-microsoft-com:vml" xmlns:wp14="http://schemas.microsoft.com/office/word/2010/wordprocessingDrawing" xmlns:wp="http://schemas.openxmlformats.org/drawingml/2006/wordprocessingDrawing" xmlns:w10="urn:schemas-microsoft-com:office:word" xmlns:w="http://schemas.openxmlformats.org/wordprocessingml/2006/main" xmlns:w14="http://schemas.microsoft.com/office/word/2010/wordml" xmlns:w15="http://schemas.microsoft.com/office/word/2012/wordml" xmlns:w16cex="http://schemas.microsoft.com/office/word/2018/wordml/cex" xmlns:w16cid="http://schemas.microsoft.com/office/word/2016/wordml/cid" xmlns:w16="http://schemas.microsoft.com/office/word/2018/wordml" xmlns:w16du="http://schemas.microsoft.com/office/word/2023/wordml/word16du" xmlns:w16sdtdh="http://schemas.microsoft.com/office/word/2020/wordml/sdtdatahash" xmlns:w16sdtfl="http://schemas.microsoft.com/office/word/2024/wordml/sdtformatlock" xmlns:w16se="http://schemas.microsoft.com/office/word/2015/wordml/symex" xmlns:wpg="http://schemas.microsoft.com/office/word/2010/wordprocessingGroup" xmlns:wpi="http://schemas.microsoft.com/office/word/2010/wordprocessingInk" xmlns:wne="http://schemas.microsoft.com/office/word/2006/wordml" xmlns:wps="http://schemas.microsoft.com/office/word/2010/wordprocessingShape" mc:Ignorable="w14 w15 w16se w16cid w16 w16cex w16sdtdh w16sdtfl w16du wp14">
+<w:ftr xmlns:wpc="http://schemas.microsoft.com/office/word/2010/wordprocessingCanvas" xmlns:cx="http://schemas.microsoft.com/office/drawing/2014/chartex" xmlns:cx1="http://schemas.microsoft.com/office/drawing/2015/9/8/chartex" xmlns:cx2="http://schemas.microsoft.com/office/drawing/2015/10/21/chartex" xmlns:cx3="http://schemas.microsoft.com/office/drawing/2016/5/9/chartex" xmlns:cx4="http://schemas.microsoft.com/office/drawing/2016/5/10/chartex" xmlns:cx5="http://schemas.microsoft.com/office/drawing/2016/5/11/chartex" xmlns:cx6="http://schemas.microsoft.com/office/drawing/2016/5/12/chartex" xmlns:cx7="http://schemas.microsoft.com/office/drawing/2016/5/13/chartex" xmlns:cx8="http://schemas.microsoft.com/office/drawing/2016/5/14/chartex" xmlns:mc="http://schemas.openxmlformats.org/markup-compatibility/2006" xmlns:aink="http://schemas.microsoft.com/office/drawing/2016/ink" xmlns:am3d="http://schemas.microsoft.com/office/drawing/2017/model3d" xmlns:o="urn:schemas-microsoft-com:office:office" xmlns:oel="http://schemas.microsoft.com/office/2019/extlst" xmlns:r="http://schemas.openxmlformats.org/officeDocument/2006/relationships" xmlns:m="http://schemas.openxmlformats.org/officeDocument/2006/math" xmlns:v="urn:schemas-microsoft-com:vml" xmlns:wp14="http://schemas.microsoft.com/office/word/2010/wordprocessingDrawing" xmlns:wp="http://schemas.openxmlformats.org/drawingml/2006/wordprocessingDrawing" xmlns:w10="urn:schemas-microsoft-com:office:word" xmlns:w="http://schemas.openxmlformats.org/wordprocessingml/2006/main" xmlns:w14="http://schemas.microsoft.com/office/word/2010/wordml" xmlns:w15="http://schemas.microsoft.com/office/word/2012/wordml" xmlns:w16cex="http://schemas.microsoft.com/office/word/2018/wordml/cex" xmlns:w16cid="http://schemas.microsoft.com/office/word/2016/wordml/cid" xmlns:w16="http://schemas.microsoft.com/office/word/2018/wordml" xmlns:w16du="http://schemas.microsoft.com/office/word/2023/wordml/word16du" xmlns:w16sdtdh="http://schemas.microsoft.com/office/word/2020/wordml/sdtdatahash" xmlns:w16se="http://schemas.microsoft.com/office/word/2015/wordml/symex" xmlns:wpg="http://schemas.microsoft.com/office/word/2010/wordprocessingGroup" xmlns:wpi="http://schemas.microsoft.com/office/word/2010/wordprocessingInk" xmlns:wne="http://schemas.microsoft.com/office/word/2006/wordml" xmlns:wps="http://schemas.microsoft.com/office/word/2010/wordprocessingShape" mc:Ignorable="w14 w15 w16se w16cid w16 w16cex w16sdtdh w16du wp14">
   <w:p>
     <w:pPr>
       <w:pStyle w:val="a6"/>
@@ -1802,7 +1855,7 @@
                       </a:ln>
                       <a:extLst>
                         <a:ext uri="{C572A759-6A51-4108-AA02-DFA0A04FC94B}">
-                          <ma14:wrappingTextBoxFlag xmlns:lc="http://schemas.openxmlformats.org/drawingml/2006/lockedCanvas" xmlns:ma14="http://schemas.microsoft.com/office/mac/drawingml/2011/main" xmlns:a14="http://schemas.microsoft.com/office/drawing/2010/main" xmlns="" xmlns:p="http://schemas.openxmlformats.org/presentationml/2006/main" xmlns:w="http://schemas.openxmlformats.org/wordprocessingml/2006/main" xmlns:w10="urn:schemas-microsoft-com:office:word" xmlns:v="urn:schemas-microsoft-com:vml" xmlns:o="urn:schemas-microsoft-com:office:office" val="1"/>
+                          <ma14:wrappingTextBoxFlag xmlns:o="urn:schemas-microsoft-com:office:office" xmlns:v="urn:schemas-microsoft-com:vml" xmlns:w10="urn:schemas-microsoft-com:office:word" xmlns:w="http://schemas.openxmlformats.org/wordprocessingml/2006/main" xmlns:p="http://schemas.openxmlformats.org/presentationml/2006/main" xmlns="" xmlns:a14="http://schemas.microsoft.com/office/drawing/2010/main" xmlns:ma14="http://schemas.microsoft.com/office/mac/drawingml/2011/main" xmlns:lc="http://schemas.openxmlformats.org/drawingml/2006/lockedCanvas" val="1"/>
                         </a:ext>
                       </a:extLst>
                     </wps:spPr>
@@ -2184,7 +2237,7 @@
                       </a:ln>
                       <a:extLst>
                         <a:ext uri="{C572A759-6A51-4108-AA02-DFA0A04FC94B}">
-                          <ma14:wrappingTextBoxFlag xmlns:lc="http://schemas.openxmlformats.org/drawingml/2006/lockedCanvas" xmlns:ma14="http://schemas.microsoft.com/office/mac/drawingml/2011/main" xmlns:a14="http://schemas.microsoft.com/office/drawing/2010/main" xmlns="" xmlns:p="http://schemas.openxmlformats.org/presentationml/2006/main" xmlns:w="http://schemas.openxmlformats.org/wordprocessingml/2006/main" xmlns:w10="urn:schemas-microsoft-com:office:word" xmlns:v="urn:schemas-microsoft-com:vml" xmlns:o="urn:schemas-microsoft-com:office:office" val="1"/>
+                          <ma14:wrappingTextBoxFlag xmlns:o="urn:schemas-microsoft-com:office:office" xmlns:v="urn:schemas-microsoft-com:vml" xmlns:w10="urn:schemas-microsoft-com:office:word" xmlns:w="http://schemas.openxmlformats.org/wordprocessingml/2006/main" xmlns:p="http://schemas.openxmlformats.org/presentationml/2006/main" xmlns="" xmlns:a14="http://schemas.microsoft.com/office/drawing/2010/main" xmlns:ma14="http://schemas.microsoft.com/office/mac/drawingml/2011/main" xmlns:lc="http://schemas.openxmlformats.org/drawingml/2006/lockedCanvas" val="1"/>
                         </a:ext>
                       </a:extLst>
                     </wps:spPr>
@@ -2518,7 +2571,7 @@
 </file>
 
 <file path=word/footer5.xml><?xml version="1.0" encoding="utf-8"?>
-<w:ftr xmlns:wpc="http://schemas.microsoft.com/office/word/2010/wordprocessingCanvas" xmlns:cx="http://schemas.microsoft.com/office/drawing/2014/chartex" xmlns:cx1="http://schemas.microsoft.com/office/drawing/2015/9/8/chartex" xmlns:cx2="http://schemas.microsoft.com/office/drawing/2015/10/21/chartex" xmlns:cx3="http://schemas.microsoft.com/office/drawing/2016/5/9/chartex" xmlns:cx4="http://schemas.microsoft.com/office/drawing/2016/5/10/chartex" xmlns:cx5="http://schemas.microsoft.com/office/drawing/2016/5/11/chartex" xmlns:cx6="http://schemas.microsoft.com/office/drawing/2016/5/12/chartex" xmlns:cx7="http://schemas.microsoft.com/office/drawing/2016/5/13/chartex" xmlns:cx8="http://schemas.microsoft.com/office/drawing/2016/5/14/chartex" xmlns:mc="http://schemas.openxmlformats.org/markup-compatibility/2006" xmlns:aink="http://schemas.microsoft.com/office/drawing/2016/ink" xmlns:am3d="http://schemas.microsoft.com/office/drawing/2017/model3d" xmlns:o="urn:schemas-microsoft-com:office:office" xmlns:oel="http://schemas.microsoft.com/office/2019/extlst" xmlns:r="http://schemas.openxmlformats.org/officeDocument/2006/relationships" xmlns:m="http://schemas.openxmlformats.org/officeDocument/2006/math" xmlns:v="urn:schemas-microsoft-com:vml" xmlns:wp14="http://schemas.microsoft.com/office/word/2010/wordprocessingDrawing" xmlns:wp="http://schemas.openxmlformats.org/drawingml/2006/wordprocessingDrawing" xmlns:w10="urn:schemas-microsoft-com:office:word" xmlns:w="http://schemas.openxmlformats.org/wordprocessingml/2006/main" xmlns:w14="http://schemas.microsoft.com/office/word/2010/wordml" xmlns:w15="http://schemas.microsoft.com/office/word/2012/wordml" xmlns:w16cex="http://schemas.microsoft.com/office/word/2018/wordml/cex" xmlns:w16cid="http://schemas.microsoft.com/office/word/2016/wordml/cid" xmlns:w16="http://schemas.microsoft.com/office/word/2018/wordml" xmlns:w16du="http://schemas.microsoft.com/office/word/2023/wordml/word16du" xmlns:w16sdtdh="http://schemas.microsoft.com/office/word/2020/wordml/sdtdatahash" xmlns:w16sdtfl="http://schemas.microsoft.com/office/word/2024/wordml/sdtformatlock" xmlns:w16se="http://schemas.microsoft.com/office/word/2015/wordml/symex" xmlns:wpg="http://schemas.microsoft.com/office/word/2010/wordprocessingGroup" xmlns:wpi="http://schemas.microsoft.com/office/word/2010/wordprocessingInk" xmlns:wne="http://schemas.microsoft.com/office/word/2006/wordml" xmlns:wps="http://schemas.microsoft.com/office/word/2010/wordprocessingShape" mc:Ignorable="w14 w15 w16se w16cid w16 w16cex w16sdtdh w16sdtfl w16du wp14">
+<w:ftr xmlns:wpc="http://schemas.microsoft.com/office/word/2010/wordprocessingCanvas" xmlns:cx="http://schemas.microsoft.com/office/drawing/2014/chartex" xmlns:cx1="http://schemas.microsoft.com/office/drawing/2015/9/8/chartex" xmlns:cx2="http://schemas.microsoft.com/office/drawing/2015/10/21/chartex" xmlns:cx3="http://schemas.microsoft.com/office/drawing/2016/5/9/chartex" xmlns:cx4="http://schemas.microsoft.com/office/drawing/2016/5/10/chartex" xmlns:cx5="http://schemas.microsoft.com/office/drawing/2016/5/11/chartex" xmlns:cx6="http://schemas.microsoft.com/office/drawing/2016/5/12/chartex" xmlns:cx7="http://schemas.microsoft.com/office/drawing/2016/5/13/chartex" xmlns:cx8="http://schemas.microsoft.com/office/drawing/2016/5/14/chartex" xmlns:mc="http://schemas.openxmlformats.org/markup-compatibility/2006" xmlns:aink="http://schemas.microsoft.com/office/drawing/2016/ink" xmlns:am3d="http://schemas.microsoft.com/office/drawing/2017/model3d" xmlns:o="urn:schemas-microsoft-com:office:office" xmlns:oel="http://schemas.microsoft.com/office/2019/extlst" xmlns:r="http://schemas.openxmlformats.org/officeDocument/2006/relationships" xmlns:m="http://schemas.openxmlformats.org/officeDocument/2006/math" xmlns:v="urn:schemas-microsoft-com:vml" xmlns:wp14="http://schemas.microsoft.com/office/word/2010/wordprocessingDrawing" xmlns:wp="http://schemas.openxmlformats.org/drawingml/2006/wordprocessingDrawing" xmlns:w10="urn:schemas-microsoft-com:office:word" xmlns:w="http://schemas.openxmlformats.org/wordprocessingml/2006/main" xmlns:w14="http://schemas.microsoft.com/office/word/2010/wordml" xmlns:w15="http://schemas.microsoft.com/office/word/2012/wordml" xmlns:w16cex="http://schemas.microsoft.com/office/word/2018/wordml/cex" xmlns:w16cid="http://schemas.microsoft.com/office/word/2016/wordml/cid" xmlns:w16="http://schemas.microsoft.com/office/word/2018/wordml" xmlns:w16du="http://schemas.microsoft.com/office/word/2023/wordml/word16du" xmlns:w16sdtdh="http://schemas.microsoft.com/office/word/2020/wordml/sdtdatahash" xmlns:w16se="http://schemas.microsoft.com/office/word/2015/wordml/symex" xmlns:wpg="http://schemas.microsoft.com/office/word/2010/wordprocessingGroup" xmlns:wpi="http://schemas.microsoft.com/office/word/2010/wordprocessingInk" xmlns:wne="http://schemas.microsoft.com/office/word/2006/wordml" xmlns:wps="http://schemas.microsoft.com/office/word/2010/wordprocessingShape" mc:Ignorable="w14 w15 w16se w16cid w16 w16cex w16sdtdh w16du wp14">
   <w:p>
     <w:pPr>
       <w:pStyle w:val="a6"/>
@@ -2564,7 +2617,7 @@
                       </a:ln>
                       <a:extLst>
                         <a:ext uri="{C572A759-6A51-4108-AA02-DFA0A04FC94B}">
-                          <ma14:wrappingTextBoxFlag xmlns:lc="http://schemas.openxmlformats.org/drawingml/2006/lockedCanvas" xmlns:ma14="http://schemas.microsoft.com/office/mac/drawingml/2011/main" xmlns:a14="http://schemas.microsoft.com/office/drawing/2010/main" xmlns="" xmlns:p="http://schemas.openxmlformats.org/presentationml/2006/main" xmlns:w="http://schemas.openxmlformats.org/wordprocessingml/2006/main" xmlns:w10="urn:schemas-microsoft-com:office:word" xmlns:v="urn:schemas-microsoft-com:vml" xmlns:o="urn:schemas-microsoft-com:office:office" val="1"/>
+                          <ma14:wrappingTextBoxFlag xmlns:o="urn:schemas-microsoft-com:office:office" xmlns:v="urn:schemas-microsoft-com:vml" xmlns:w10="urn:schemas-microsoft-com:office:word" xmlns:w="http://schemas.openxmlformats.org/wordprocessingml/2006/main" xmlns:p="http://schemas.openxmlformats.org/presentationml/2006/main" xmlns="" xmlns:a14="http://schemas.microsoft.com/office/drawing/2010/main" xmlns:ma14="http://schemas.microsoft.com/office/mac/drawingml/2011/main" xmlns:lc="http://schemas.openxmlformats.org/drawingml/2006/lockedCanvas" val="1"/>
                         </a:ext>
                       </a:extLst>
                     </wps:spPr>
@@ -2946,7 +2999,7 @@
                       </a:ln>
                       <a:extLst>
                         <a:ext uri="{C572A759-6A51-4108-AA02-DFA0A04FC94B}">
-                          <ma14:wrappingTextBoxFlag xmlns:lc="http://schemas.openxmlformats.org/drawingml/2006/lockedCanvas" xmlns:ma14="http://schemas.microsoft.com/office/mac/drawingml/2011/main" xmlns:a14="http://schemas.microsoft.com/office/drawing/2010/main" xmlns="" xmlns:p="http://schemas.openxmlformats.org/presentationml/2006/main" xmlns:w="http://schemas.openxmlformats.org/wordprocessingml/2006/main" xmlns:w10="urn:schemas-microsoft-com:office:word" xmlns:v="urn:schemas-microsoft-com:vml" xmlns:o="urn:schemas-microsoft-com:office:office" val="1"/>
+                          <ma14:wrappingTextBoxFlag xmlns:o="urn:schemas-microsoft-com:office:office" xmlns:v="urn:schemas-microsoft-com:vml" xmlns:w10="urn:schemas-microsoft-com:office:word" xmlns:w="http://schemas.openxmlformats.org/wordprocessingml/2006/main" xmlns:p="http://schemas.openxmlformats.org/presentationml/2006/main" xmlns="" xmlns:a14="http://schemas.microsoft.com/office/drawing/2010/main" xmlns:ma14="http://schemas.microsoft.com/office/mac/drawingml/2011/main" xmlns:lc="http://schemas.openxmlformats.org/drawingml/2006/lockedCanvas" val="1"/>
                         </a:ext>
                       </a:extLst>
                     </wps:spPr>
@@ -3280,7 +3333,7 @@
 </file>
 
 <file path=word/footnotes.xml><?xml version="1.0" encoding="utf-8"?>
-<w:footnotes xmlns:wpc="http://schemas.microsoft.com/office/word/2010/wordprocessingCanvas" xmlns:cx="http://schemas.microsoft.com/office/drawing/2014/chartex" xmlns:cx1="http://schemas.microsoft.com/office/drawing/2015/9/8/chartex" xmlns:cx2="http://schemas.microsoft.com/office/drawing/2015/10/21/chartex" xmlns:cx3="http://schemas.microsoft.com/office/drawing/2016/5/9/chartex" xmlns:cx4="http://schemas.microsoft.com/office/drawing/2016/5/10/chartex" xmlns:cx5="http://schemas.microsoft.com/office/drawing/2016/5/11/chartex" xmlns:cx6="http://schemas.microsoft.com/office/drawing/2016/5/12/chartex" xmlns:cx7="http://schemas.microsoft.com/office/drawing/2016/5/13/chartex" xmlns:cx8="http://schemas.microsoft.com/office/drawing/2016/5/14/chartex" xmlns:mc="http://schemas.openxmlformats.org/markup-compatibility/2006" xmlns:aink="http://schemas.microsoft.com/office/drawing/2016/ink" xmlns:am3d="http://schemas.microsoft.com/office/drawing/2017/model3d" xmlns:o="urn:schemas-microsoft-com:office:office" xmlns:oel="http://schemas.microsoft.com/office/2019/extlst" xmlns:r="http://schemas.openxmlformats.org/officeDocument/2006/relationships" xmlns:m="http://schemas.openxmlformats.org/officeDocument/2006/math" xmlns:v="urn:schemas-microsoft-com:vml" xmlns:wp14="http://schemas.microsoft.com/office/word/2010/wordprocessingDrawing" xmlns:wp="http://schemas.openxmlformats.org/drawingml/2006/wordprocessingDrawing" xmlns:w10="urn:schemas-microsoft-com:office:word" xmlns:w="http://schemas.openxmlformats.org/wordprocessingml/2006/main" xmlns:w14="http://schemas.microsoft.com/office/word/2010/wordml" xmlns:w15="http://schemas.microsoft.com/office/word/2012/wordml" xmlns:w16cex="http://schemas.microsoft.com/office/word/2018/wordml/cex" xmlns:w16cid="http://schemas.microsoft.com/office/word/2016/wordml/cid" xmlns:w16="http://schemas.microsoft.com/office/word/2018/wordml" xmlns:w16du="http://schemas.microsoft.com/office/word/2023/wordml/word16du" xmlns:w16sdtdh="http://schemas.microsoft.com/office/word/2020/wordml/sdtdatahash" xmlns:w16sdtfl="http://schemas.microsoft.com/office/word/2024/wordml/sdtformatlock" xmlns:w16se="http://schemas.microsoft.com/office/word/2015/wordml/symex" xmlns:wpg="http://schemas.microsoft.com/office/word/2010/wordprocessingGroup" xmlns:wpi="http://schemas.microsoft.com/office/word/2010/wordprocessingInk" xmlns:wne="http://schemas.microsoft.com/office/word/2006/wordml" xmlns:wps="http://schemas.microsoft.com/office/word/2010/wordprocessingShape" mc:Ignorable="w14 w15 w16se w16cid w16 w16cex w16sdtdh w16sdtfl w16du wp14">
+<w:footnotes xmlns:wpc="http://schemas.microsoft.com/office/word/2010/wordprocessingCanvas" xmlns:cx="http://schemas.microsoft.com/office/drawing/2014/chartex" xmlns:cx1="http://schemas.microsoft.com/office/drawing/2015/9/8/chartex" xmlns:cx2="http://schemas.microsoft.com/office/drawing/2015/10/21/chartex" xmlns:cx3="http://schemas.microsoft.com/office/drawing/2016/5/9/chartex" xmlns:cx4="http://schemas.microsoft.com/office/drawing/2016/5/10/chartex" xmlns:cx5="http://schemas.microsoft.com/office/drawing/2016/5/11/chartex" xmlns:cx6="http://schemas.microsoft.com/office/drawing/2016/5/12/chartex" xmlns:cx7="http://schemas.microsoft.com/office/drawing/2016/5/13/chartex" xmlns:cx8="http://schemas.microsoft.com/office/drawing/2016/5/14/chartex" xmlns:mc="http://schemas.openxmlformats.org/markup-compatibility/2006" xmlns:aink="http://schemas.microsoft.com/office/drawing/2016/ink" xmlns:am3d="http://schemas.microsoft.com/office/drawing/2017/model3d" xmlns:o="urn:schemas-microsoft-com:office:office" xmlns:oel="http://schemas.microsoft.com/office/2019/extlst" xmlns:r="http://schemas.openxmlformats.org/officeDocument/2006/relationships" xmlns:m="http://schemas.openxmlformats.org/officeDocument/2006/math" xmlns:v="urn:schemas-microsoft-com:vml" xmlns:wp14="http://schemas.microsoft.com/office/word/2010/wordprocessingDrawing" xmlns:wp="http://schemas.openxmlformats.org/drawingml/2006/wordprocessingDrawing" xmlns:w10="urn:schemas-microsoft-com:office:word" xmlns:w="http://schemas.openxmlformats.org/wordprocessingml/2006/main" xmlns:w14="http://schemas.microsoft.com/office/word/2010/wordml" xmlns:w15="http://schemas.microsoft.com/office/word/2012/wordml" xmlns:w16cex="http://schemas.microsoft.com/office/word/2018/wordml/cex" xmlns:w16cid="http://schemas.microsoft.com/office/word/2016/wordml/cid" xmlns:w16="http://schemas.microsoft.com/office/word/2018/wordml" xmlns:w16du="http://schemas.microsoft.com/office/word/2023/wordml/word16du" xmlns:w16sdtdh="http://schemas.microsoft.com/office/word/2020/wordml/sdtdatahash" xmlns:w16se="http://schemas.microsoft.com/office/word/2015/wordml/symex" xmlns:wpg="http://schemas.microsoft.com/office/word/2010/wordprocessingGroup" xmlns:wpi="http://schemas.microsoft.com/office/word/2010/wordprocessingInk" xmlns:wne="http://schemas.microsoft.com/office/word/2006/wordml" xmlns:wps="http://schemas.microsoft.com/office/word/2010/wordprocessingShape" mc:Ignorable="w14 w15 w16se w16cid w16 w16cex w16sdtdh w16du wp14">
   <w:footnote w:type="separator" w:id="-1">
     <w:p>
       <w:pPr>
@@ -3305,7 +3358,7 @@
 </file>
 
 <file path=word/header1.xml><?xml version="1.0" encoding="utf-8"?>
-<w:hdr xmlns:wpc="http://schemas.microsoft.com/office/word/2010/wordprocessingCanvas" xmlns:cx="http://schemas.microsoft.com/office/drawing/2014/chartex" xmlns:cx1="http://schemas.microsoft.com/office/drawing/2015/9/8/chartex" xmlns:cx2="http://schemas.microsoft.com/office/drawing/2015/10/21/chartex" xmlns:cx3="http://schemas.microsoft.com/office/drawing/2016/5/9/chartex" xmlns:cx4="http://schemas.microsoft.com/office/drawing/2016/5/10/chartex" xmlns:cx5="http://schemas.microsoft.com/office/drawing/2016/5/11/chartex" xmlns:cx6="http://schemas.microsoft.com/office/drawing/2016/5/12/chartex" xmlns:cx7="http://schemas.microsoft.com/office/drawing/2016/5/13/chartex" xmlns:cx8="http://schemas.microsoft.com/office/drawing/2016/5/14/chartex" xmlns:mc="http://schemas.openxmlformats.org/markup-compatibility/2006" xmlns:aink="http://schemas.microsoft.com/office/drawing/2016/ink" xmlns:am3d="http://schemas.microsoft.com/office/drawing/2017/model3d" xmlns:o="urn:schemas-microsoft-com:office:office" xmlns:oel="http://schemas.microsoft.com/office/2019/extlst" xmlns:r="http://schemas.openxmlformats.org/officeDocument/2006/relationships" xmlns:m="http://schemas.openxmlformats.org/officeDocument/2006/math" xmlns:v="urn:schemas-microsoft-com:vml" xmlns:wp14="http://schemas.microsoft.com/office/word/2010/wordprocessingDrawing" xmlns:wp="http://schemas.openxmlformats.org/drawingml/2006/wordprocessingDrawing" xmlns:w10="urn:schemas-microsoft-com:office:word" xmlns:w="http://schemas.openxmlformats.org/wordprocessingml/2006/main" xmlns:w14="http://schemas.microsoft.com/office/word/2010/wordml" xmlns:w15="http://schemas.microsoft.com/office/word/2012/wordml" xmlns:w16cex="http://schemas.microsoft.com/office/word/2018/wordml/cex" xmlns:w16cid="http://schemas.microsoft.com/office/word/2016/wordml/cid" xmlns:w16="http://schemas.microsoft.com/office/word/2018/wordml" xmlns:w16du="http://schemas.microsoft.com/office/word/2023/wordml/word16du" xmlns:w16sdtdh="http://schemas.microsoft.com/office/word/2020/wordml/sdtdatahash" xmlns:w16sdtfl="http://schemas.microsoft.com/office/word/2024/wordml/sdtformatlock" xmlns:w16se="http://schemas.microsoft.com/office/word/2015/wordml/symex" xmlns:wpg="http://schemas.microsoft.com/office/word/2010/wordprocessingGroup" xmlns:wpi="http://schemas.microsoft.com/office/word/2010/wordprocessingInk" xmlns:wne="http://schemas.microsoft.com/office/word/2006/wordml" xmlns:wps="http://schemas.microsoft.com/office/word/2010/wordprocessingShape" mc:Ignorable="w14 w15 w16se w16cid w16 w16cex w16sdtdh w16sdtfl w16du wp14">
+<w:hdr xmlns:wpc="http://schemas.microsoft.com/office/word/2010/wordprocessingCanvas" xmlns:cx="http://schemas.microsoft.com/office/drawing/2014/chartex" xmlns:cx1="http://schemas.microsoft.com/office/drawing/2015/9/8/chartex" xmlns:cx2="http://schemas.microsoft.com/office/drawing/2015/10/21/chartex" xmlns:cx3="http://schemas.microsoft.com/office/drawing/2016/5/9/chartex" xmlns:cx4="http://schemas.microsoft.com/office/drawing/2016/5/10/chartex" xmlns:cx5="http://schemas.microsoft.com/office/drawing/2016/5/11/chartex" xmlns:cx6="http://schemas.microsoft.com/office/drawing/2016/5/12/chartex" xmlns:cx7="http://schemas.microsoft.com/office/drawing/2016/5/13/chartex" xmlns:cx8="http://schemas.microsoft.com/office/drawing/2016/5/14/chartex" xmlns:mc="http://schemas.openxmlformats.org/markup-compatibility/2006" xmlns:aink="http://schemas.microsoft.com/office/drawing/2016/ink" xmlns:am3d="http://schemas.microsoft.com/office/drawing/2017/model3d" xmlns:o="urn:schemas-microsoft-com:office:office" xmlns:oel="http://schemas.microsoft.com/office/2019/extlst" xmlns:r="http://schemas.openxmlformats.org/officeDocument/2006/relationships" xmlns:m="http://schemas.openxmlformats.org/officeDocument/2006/math" xmlns:v="urn:schemas-microsoft-com:vml" xmlns:wp14="http://schemas.microsoft.com/office/word/2010/wordprocessingDrawing" xmlns:wp="http://schemas.openxmlformats.org/drawingml/2006/wordprocessingDrawing" xmlns:w10="urn:schemas-microsoft-com:office:word" xmlns:w="http://schemas.openxmlformats.org/wordprocessingml/2006/main" xmlns:w14="http://schemas.microsoft.com/office/word/2010/wordml" xmlns:w15="http://schemas.microsoft.com/office/word/2012/wordml" xmlns:w16cex="http://schemas.microsoft.com/office/word/2018/wordml/cex" xmlns:w16cid="http://schemas.microsoft.com/office/word/2016/wordml/cid" xmlns:w16="http://schemas.microsoft.com/office/word/2018/wordml" xmlns:w16du="http://schemas.microsoft.com/office/word/2023/wordml/word16du" xmlns:w16sdtdh="http://schemas.microsoft.com/office/word/2020/wordml/sdtdatahash" xmlns:w16se="http://schemas.microsoft.com/office/word/2015/wordml/symex" xmlns:wpg="http://schemas.microsoft.com/office/word/2010/wordprocessingGroup" xmlns:wpi="http://schemas.microsoft.com/office/word/2010/wordprocessingInk" xmlns:wne="http://schemas.microsoft.com/office/word/2006/wordml" xmlns:wps="http://schemas.microsoft.com/office/word/2010/wordprocessingShape" mc:Ignorable="w14 w15 w16se w16cid w16 w16cex w16sdtdh w16du wp14">
   <w:p>
     <w:pPr>
       <w:pStyle w:val="af"/>
@@ -3347,7 +3400,7 @@
                       </a:ln>
                       <a:extLst>
                         <a:ext uri="{C572A759-6A51-4108-AA02-DFA0A04FC94B}">
-                          <ma14:wrappingTextBoxFlag xmlns:lc="http://schemas.openxmlformats.org/drawingml/2006/lockedCanvas" xmlns:ma14="http://schemas.microsoft.com/office/mac/drawingml/2011/main" xmlns:a14="http://schemas.microsoft.com/office/drawing/2010/main" xmlns="" xmlns:p="http://schemas.openxmlformats.org/presentationml/2006/main" xmlns:w="http://schemas.openxmlformats.org/wordprocessingml/2006/main" xmlns:w10="urn:schemas-microsoft-com:office:word" xmlns:v="urn:schemas-microsoft-com:vml" xmlns:o="urn:schemas-microsoft-com:office:office" val="1"/>
+                          <ma14:wrappingTextBoxFlag xmlns:o="urn:schemas-microsoft-com:office:office" xmlns:v="urn:schemas-microsoft-com:vml" xmlns:w10="urn:schemas-microsoft-com:office:word" xmlns:w="http://schemas.openxmlformats.org/wordprocessingml/2006/main" xmlns:p="http://schemas.openxmlformats.org/presentationml/2006/main" xmlns="" xmlns:a14="http://schemas.microsoft.com/office/drawing/2010/main" xmlns:ma14="http://schemas.microsoft.com/office/mac/drawingml/2011/main" xmlns:lc="http://schemas.openxmlformats.org/drawingml/2006/lockedCanvas" val="1"/>
                         </a:ext>
                       </a:extLst>
                     </wps:spPr>
@@ -3571,19 +3624,19 @@
 </file>
 
 <file path=word/header2.xml><?xml version="1.0" encoding="utf-8"?>
-<w:hdr xmlns:wpc="http://schemas.microsoft.com/office/word/2010/wordprocessingCanvas" xmlns:cx="http://schemas.microsoft.com/office/drawing/2014/chartex" xmlns:cx1="http://schemas.microsoft.com/office/drawing/2015/9/8/chartex" xmlns:cx2="http://schemas.microsoft.com/office/drawing/2015/10/21/chartex" xmlns:cx3="http://schemas.microsoft.com/office/drawing/2016/5/9/chartex" xmlns:cx4="http://schemas.microsoft.com/office/drawing/2016/5/10/chartex" xmlns:cx5="http://schemas.microsoft.com/office/drawing/2016/5/11/chartex" xmlns:cx6="http://schemas.microsoft.com/office/drawing/2016/5/12/chartex" xmlns:cx7="http://schemas.microsoft.com/office/drawing/2016/5/13/chartex" xmlns:cx8="http://schemas.microsoft.com/office/drawing/2016/5/14/chartex" xmlns:mc="http://schemas.openxmlformats.org/markup-compatibility/2006" xmlns:aink="http://schemas.microsoft.com/office/drawing/2016/ink" xmlns:am3d="http://schemas.microsoft.com/office/drawing/2017/model3d" xmlns:o="urn:schemas-microsoft-com:office:office" xmlns:oel="http://schemas.microsoft.com/office/2019/extlst" xmlns:r="http://schemas.openxmlformats.org/officeDocument/2006/relationships" xmlns:m="http://schemas.openxmlformats.org/officeDocument/2006/math" xmlns:v="urn:schemas-microsoft-com:vml" xmlns:wp14="http://schemas.microsoft.com/office/word/2010/wordprocessingDrawing" xmlns:wp="http://schemas.openxmlformats.org/drawingml/2006/wordprocessingDrawing" xmlns:w10="urn:schemas-microsoft-com:office:word" xmlns:w="http://schemas.openxmlformats.org/wordprocessingml/2006/main" xmlns:w14="http://schemas.microsoft.com/office/word/2010/wordml" xmlns:w15="http://schemas.microsoft.com/office/word/2012/wordml" xmlns:w16cex="http://schemas.microsoft.com/office/word/2018/wordml/cex" xmlns:w16cid="http://schemas.microsoft.com/office/word/2016/wordml/cid" xmlns:w16="http://schemas.microsoft.com/office/word/2018/wordml" xmlns:w16du="http://schemas.microsoft.com/office/word/2023/wordml/word16du" xmlns:w16sdtdh="http://schemas.microsoft.com/office/word/2020/wordml/sdtdatahash" xmlns:w16sdtfl="http://schemas.microsoft.com/office/word/2024/wordml/sdtformatlock" xmlns:w16se="http://schemas.microsoft.com/office/word/2015/wordml/symex" xmlns:wpg="http://schemas.microsoft.com/office/word/2010/wordprocessingGroup" xmlns:wpi="http://schemas.microsoft.com/office/word/2010/wordprocessingInk" xmlns:wne="http://schemas.microsoft.com/office/word/2006/wordml" xmlns:wps="http://schemas.microsoft.com/office/word/2010/wordprocessingShape" mc:Ignorable="w14 w15 w16se w16cid w16 w16cex w16sdtdh w16sdtfl w16du wp14">
+<w:hdr xmlns:wpc="http://schemas.microsoft.com/office/word/2010/wordprocessingCanvas" xmlns:cx="http://schemas.microsoft.com/office/drawing/2014/chartex" xmlns:cx1="http://schemas.microsoft.com/office/drawing/2015/9/8/chartex" xmlns:cx2="http://schemas.microsoft.com/office/drawing/2015/10/21/chartex" xmlns:cx3="http://schemas.microsoft.com/office/drawing/2016/5/9/chartex" xmlns:cx4="http://schemas.microsoft.com/office/drawing/2016/5/10/chartex" xmlns:cx5="http://schemas.microsoft.com/office/drawing/2016/5/11/chartex" xmlns:cx6="http://schemas.microsoft.com/office/drawing/2016/5/12/chartex" xmlns:cx7="http://schemas.microsoft.com/office/drawing/2016/5/13/chartex" xmlns:cx8="http://schemas.microsoft.com/office/drawing/2016/5/14/chartex" xmlns:mc="http://schemas.openxmlformats.org/markup-compatibility/2006" xmlns:aink="http://schemas.microsoft.com/office/drawing/2016/ink" xmlns:am3d="http://schemas.microsoft.com/office/drawing/2017/model3d" xmlns:o="urn:schemas-microsoft-com:office:office" xmlns:oel="http://schemas.microsoft.com/office/2019/extlst" xmlns:r="http://schemas.openxmlformats.org/officeDocument/2006/relationships" xmlns:m="http://schemas.openxmlformats.org/officeDocument/2006/math" xmlns:v="urn:schemas-microsoft-com:vml" xmlns:wp14="http://schemas.microsoft.com/office/word/2010/wordprocessingDrawing" xmlns:wp="http://schemas.openxmlformats.org/drawingml/2006/wordprocessingDrawing" xmlns:w10="urn:schemas-microsoft-com:office:word" xmlns:w="http://schemas.openxmlformats.org/wordprocessingml/2006/main" xmlns:w14="http://schemas.microsoft.com/office/word/2010/wordml" xmlns:w15="http://schemas.microsoft.com/office/word/2012/wordml" xmlns:w16cex="http://schemas.microsoft.com/office/word/2018/wordml/cex" xmlns:w16cid="http://schemas.microsoft.com/office/word/2016/wordml/cid" xmlns:w16="http://schemas.microsoft.com/office/word/2018/wordml" xmlns:w16du="http://schemas.microsoft.com/office/word/2023/wordml/word16du" xmlns:w16sdtdh="http://schemas.microsoft.com/office/word/2020/wordml/sdtdatahash" xmlns:w16se="http://schemas.microsoft.com/office/word/2015/wordml/symex" xmlns:wpg="http://schemas.microsoft.com/office/word/2010/wordprocessingGroup" xmlns:wpi="http://schemas.microsoft.com/office/word/2010/wordprocessingInk" xmlns:wne="http://schemas.microsoft.com/office/word/2006/wordml" xmlns:wps="http://schemas.microsoft.com/office/word/2010/wordprocessingShape" mc:Ignorable="w14 w15 w16se w16cid w16 w16cex w16sdtdh w16du wp14">
   <w:p/>
 </w:hdr>
 </file>
 
 <file path=word/header3.xml><?xml version="1.0" encoding="utf-8"?>
-<w:hdr xmlns:wpc="http://schemas.microsoft.com/office/word/2010/wordprocessingCanvas" xmlns:cx="http://schemas.microsoft.com/office/drawing/2014/chartex" xmlns:cx1="http://schemas.microsoft.com/office/drawing/2015/9/8/chartex" xmlns:cx2="http://schemas.microsoft.com/office/drawing/2015/10/21/chartex" xmlns:cx3="http://schemas.microsoft.com/office/drawing/2016/5/9/chartex" xmlns:cx4="http://schemas.microsoft.com/office/drawing/2016/5/10/chartex" xmlns:cx5="http://schemas.microsoft.com/office/drawing/2016/5/11/chartex" xmlns:cx6="http://schemas.microsoft.com/office/drawing/2016/5/12/chartex" xmlns:cx7="http://schemas.microsoft.com/office/drawing/2016/5/13/chartex" xmlns:cx8="http://schemas.microsoft.com/office/drawing/2016/5/14/chartex" xmlns:mc="http://schemas.openxmlformats.org/markup-compatibility/2006" xmlns:aink="http://schemas.microsoft.com/office/drawing/2016/ink" xmlns:am3d="http://schemas.microsoft.com/office/drawing/2017/model3d" xmlns:o="urn:schemas-microsoft-com:office:office" xmlns:oel="http://schemas.microsoft.com/office/2019/extlst" xmlns:r="http://schemas.openxmlformats.org/officeDocument/2006/relationships" xmlns:m="http://schemas.openxmlformats.org/officeDocument/2006/math" xmlns:v="urn:schemas-microsoft-com:vml" xmlns:wp14="http://schemas.microsoft.com/office/word/2010/wordprocessingDrawing" xmlns:wp="http://schemas.openxmlformats.org/drawingml/2006/wordprocessingDrawing" xmlns:w10="urn:schemas-microsoft-com:office:word" xmlns:w="http://schemas.openxmlformats.org/wordprocessingml/2006/main" xmlns:w14="http://schemas.microsoft.com/office/word/2010/wordml" xmlns:w15="http://schemas.microsoft.com/office/word/2012/wordml" xmlns:w16cex="http://schemas.microsoft.com/office/word/2018/wordml/cex" xmlns:w16cid="http://schemas.microsoft.com/office/word/2016/wordml/cid" xmlns:w16="http://schemas.microsoft.com/office/word/2018/wordml" xmlns:w16du="http://schemas.microsoft.com/office/word/2023/wordml/word16du" xmlns:w16sdtdh="http://schemas.microsoft.com/office/word/2020/wordml/sdtdatahash" xmlns:w16sdtfl="http://schemas.microsoft.com/office/word/2024/wordml/sdtformatlock" xmlns:w16se="http://schemas.microsoft.com/office/word/2015/wordml/symex" xmlns:wpg="http://schemas.microsoft.com/office/word/2010/wordprocessingGroup" xmlns:wpi="http://schemas.microsoft.com/office/word/2010/wordprocessingInk" xmlns:wne="http://schemas.microsoft.com/office/word/2006/wordml" xmlns:wps="http://schemas.microsoft.com/office/word/2010/wordprocessingShape" mc:Ignorable="w14 w15 w16se w16cid w16 w16cex w16sdtdh w16sdtfl w16du wp14">
+<w:hdr xmlns:wpc="http://schemas.microsoft.com/office/word/2010/wordprocessingCanvas" xmlns:cx="http://schemas.microsoft.com/office/drawing/2014/chartex" xmlns:cx1="http://schemas.microsoft.com/office/drawing/2015/9/8/chartex" xmlns:cx2="http://schemas.microsoft.com/office/drawing/2015/10/21/chartex" xmlns:cx3="http://schemas.microsoft.com/office/drawing/2016/5/9/chartex" xmlns:cx4="http://schemas.microsoft.com/office/drawing/2016/5/10/chartex" xmlns:cx5="http://schemas.microsoft.com/office/drawing/2016/5/11/chartex" xmlns:cx6="http://schemas.microsoft.com/office/drawing/2016/5/12/chartex" xmlns:cx7="http://schemas.microsoft.com/office/drawing/2016/5/13/chartex" xmlns:cx8="http://schemas.microsoft.com/office/drawing/2016/5/14/chartex" xmlns:mc="http://schemas.openxmlformats.org/markup-compatibility/2006" xmlns:aink="http://schemas.microsoft.com/office/drawing/2016/ink" xmlns:am3d="http://schemas.microsoft.com/office/drawing/2017/model3d" xmlns:o="urn:schemas-microsoft-com:office:office" xmlns:oel="http://schemas.microsoft.com/office/2019/extlst" xmlns:r="http://schemas.openxmlformats.org/officeDocument/2006/relationships" xmlns:m="http://schemas.openxmlformats.org/officeDocument/2006/math" xmlns:v="urn:schemas-microsoft-com:vml" xmlns:wp14="http://schemas.microsoft.com/office/word/2010/wordprocessingDrawing" xmlns:wp="http://schemas.openxmlformats.org/drawingml/2006/wordprocessingDrawing" xmlns:w10="urn:schemas-microsoft-com:office:word" xmlns:w="http://schemas.openxmlformats.org/wordprocessingml/2006/main" xmlns:w14="http://schemas.microsoft.com/office/word/2010/wordml" xmlns:w15="http://schemas.microsoft.com/office/word/2012/wordml" xmlns:w16cex="http://schemas.microsoft.com/office/word/2018/wordml/cex" xmlns:w16cid="http://schemas.microsoft.com/office/word/2016/wordml/cid" xmlns:w16="http://schemas.microsoft.com/office/word/2018/wordml" xmlns:w16du="http://schemas.microsoft.com/office/word/2023/wordml/word16du" xmlns:w16sdtdh="http://schemas.microsoft.com/office/word/2020/wordml/sdtdatahash" xmlns:w16se="http://schemas.microsoft.com/office/word/2015/wordml/symex" xmlns:wpg="http://schemas.microsoft.com/office/word/2010/wordprocessingGroup" xmlns:wpi="http://schemas.microsoft.com/office/word/2010/wordprocessingInk" xmlns:wne="http://schemas.microsoft.com/office/word/2006/wordml" xmlns:wps="http://schemas.microsoft.com/office/word/2010/wordprocessingShape" mc:Ignorable="w14 w15 w16se w16cid w16 w16cex w16sdtdh w16du wp14">
   <w:p/>
 </w:hdr>
 </file>
 
 <file path=word/header4.xml><?xml version="1.0" encoding="utf-8"?>
-<w:hdr xmlns:wpc="http://schemas.microsoft.com/office/word/2010/wordprocessingCanvas" xmlns:cx="http://schemas.microsoft.com/office/drawing/2014/chartex" xmlns:cx1="http://schemas.microsoft.com/office/drawing/2015/9/8/chartex" xmlns:cx2="http://schemas.microsoft.com/office/drawing/2015/10/21/chartex" xmlns:cx3="http://schemas.microsoft.com/office/drawing/2016/5/9/chartex" xmlns:cx4="http://schemas.microsoft.com/office/drawing/2016/5/10/chartex" xmlns:cx5="http://schemas.microsoft.com/office/drawing/2016/5/11/chartex" xmlns:cx6="http://schemas.microsoft.com/office/drawing/2016/5/12/chartex" xmlns:cx7="http://schemas.microsoft.com/office/drawing/2016/5/13/chartex" xmlns:cx8="http://schemas.microsoft.com/office/drawing/2016/5/14/chartex" xmlns:mc="http://schemas.openxmlformats.org/markup-compatibility/2006" xmlns:aink="http://schemas.microsoft.com/office/drawing/2016/ink" xmlns:am3d="http://schemas.microsoft.com/office/drawing/2017/model3d" xmlns:o="urn:schemas-microsoft-com:office:office" xmlns:oel="http://schemas.microsoft.com/office/2019/extlst" xmlns:r="http://schemas.openxmlformats.org/officeDocument/2006/relationships" xmlns:m="http://schemas.openxmlformats.org/officeDocument/2006/math" xmlns:v="urn:schemas-microsoft-com:vml" xmlns:wp14="http://schemas.microsoft.com/office/word/2010/wordprocessingDrawing" xmlns:wp="http://schemas.openxmlformats.org/drawingml/2006/wordprocessingDrawing" xmlns:w10="urn:schemas-microsoft-com:office:word" xmlns:w="http://schemas.openxmlformats.org/wordprocessingml/2006/main" xmlns:w14="http://schemas.microsoft.com/office/word/2010/wordml" xmlns:w15="http://schemas.microsoft.com/office/word/2012/wordml" xmlns:w16cex="http://schemas.microsoft.com/office/word/2018/wordml/cex" xmlns:w16cid="http://schemas.microsoft.com/office/word/2016/wordml/cid" xmlns:w16="http://schemas.microsoft.com/office/word/2018/wordml" xmlns:w16du="http://schemas.microsoft.com/office/word/2023/wordml/word16du" xmlns:w16sdtdh="http://schemas.microsoft.com/office/word/2020/wordml/sdtdatahash" xmlns:w16sdtfl="http://schemas.microsoft.com/office/word/2024/wordml/sdtformatlock" xmlns:w16se="http://schemas.microsoft.com/office/word/2015/wordml/symex" xmlns:wpg="http://schemas.microsoft.com/office/word/2010/wordprocessingGroup" xmlns:wpi="http://schemas.microsoft.com/office/word/2010/wordprocessingInk" xmlns:wne="http://schemas.microsoft.com/office/word/2006/wordml" xmlns:wps="http://schemas.microsoft.com/office/word/2010/wordprocessingShape" mc:Ignorable="w14 w15 w16se w16cid w16 w16cex w16sdtdh w16sdtfl w16du wp14">
+<w:hdr xmlns:wpc="http://schemas.microsoft.com/office/word/2010/wordprocessingCanvas" xmlns:cx="http://schemas.microsoft.com/office/drawing/2014/chartex" xmlns:cx1="http://schemas.microsoft.com/office/drawing/2015/9/8/chartex" xmlns:cx2="http://schemas.microsoft.com/office/drawing/2015/10/21/chartex" xmlns:cx3="http://schemas.microsoft.com/office/drawing/2016/5/9/chartex" xmlns:cx4="http://schemas.microsoft.com/office/drawing/2016/5/10/chartex" xmlns:cx5="http://schemas.microsoft.com/office/drawing/2016/5/11/chartex" xmlns:cx6="http://schemas.microsoft.com/office/drawing/2016/5/12/chartex" xmlns:cx7="http://schemas.microsoft.com/office/drawing/2016/5/13/chartex" xmlns:cx8="http://schemas.microsoft.com/office/drawing/2016/5/14/chartex" xmlns:mc="http://schemas.openxmlformats.org/markup-compatibility/2006" xmlns:aink="http://schemas.microsoft.com/office/drawing/2016/ink" xmlns:am3d="http://schemas.microsoft.com/office/drawing/2017/model3d" xmlns:o="urn:schemas-microsoft-com:office:office" xmlns:oel="http://schemas.microsoft.com/office/2019/extlst" xmlns:r="http://schemas.openxmlformats.org/officeDocument/2006/relationships" xmlns:m="http://schemas.openxmlformats.org/officeDocument/2006/math" xmlns:v="urn:schemas-microsoft-com:vml" xmlns:wp14="http://schemas.microsoft.com/office/word/2010/wordprocessingDrawing" xmlns:wp="http://schemas.openxmlformats.org/drawingml/2006/wordprocessingDrawing" xmlns:w10="urn:schemas-microsoft-com:office:word" xmlns:w="http://schemas.openxmlformats.org/wordprocessingml/2006/main" xmlns:w14="http://schemas.microsoft.com/office/word/2010/wordml" xmlns:w15="http://schemas.microsoft.com/office/word/2012/wordml" xmlns:w16cex="http://schemas.microsoft.com/office/word/2018/wordml/cex" xmlns:w16cid="http://schemas.microsoft.com/office/word/2016/wordml/cid" xmlns:w16="http://schemas.microsoft.com/office/word/2018/wordml" xmlns:w16du="http://schemas.microsoft.com/office/word/2023/wordml/word16du" xmlns:w16sdtdh="http://schemas.microsoft.com/office/word/2020/wordml/sdtdatahash" xmlns:w16se="http://schemas.microsoft.com/office/word/2015/wordml/symex" xmlns:wpg="http://schemas.microsoft.com/office/word/2010/wordprocessingGroup" xmlns:wpi="http://schemas.microsoft.com/office/word/2010/wordprocessingInk" xmlns:wne="http://schemas.microsoft.com/office/word/2006/wordml" xmlns:wps="http://schemas.microsoft.com/office/word/2010/wordprocessingShape" mc:Ignorable="w14 w15 w16se w16cid w16 w16cex w16sdtdh w16du wp14">
   <w:p>
     <w:r>
       <w:rPr>
@@ -3622,7 +3675,7 @@
                       </a:ln>
                       <a:extLst>
                         <a:ext uri="{C572A759-6A51-4108-AA02-DFA0A04FC94B}">
-                          <ma14:wrappingTextBoxFlag xmlns:lc="http://schemas.openxmlformats.org/drawingml/2006/lockedCanvas" xmlns:ma14="http://schemas.microsoft.com/office/mac/drawingml/2011/main" xmlns:a14="http://schemas.microsoft.com/office/drawing/2010/main" xmlns="" xmlns:p="http://schemas.openxmlformats.org/presentationml/2006/main" xmlns:w="http://schemas.openxmlformats.org/wordprocessingml/2006/main" xmlns:w10="urn:schemas-microsoft-com:office:word" xmlns:v="urn:schemas-microsoft-com:vml" xmlns:o="urn:schemas-microsoft-com:office:office" val="1"/>
+                          <ma14:wrappingTextBoxFlag xmlns:o="urn:schemas-microsoft-com:office:office" xmlns:v="urn:schemas-microsoft-com:vml" xmlns:w10="urn:schemas-microsoft-com:office:word" xmlns:w="http://schemas.openxmlformats.org/wordprocessingml/2006/main" xmlns:p="http://schemas.openxmlformats.org/presentationml/2006/main" xmlns="" xmlns:a14="http://schemas.microsoft.com/office/drawing/2010/main" xmlns:ma14="http://schemas.microsoft.com/office/mac/drawingml/2011/main" xmlns:lc="http://schemas.openxmlformats.org/drawingml/2006/lockedCanvas" val="1"/>
                         </a:ext>
                       </a:extLst>
                     </wps:spPr>
@@ -3868,7 +3921,7 @@
                       </a:ln>
                       <a:extLst>
                         <a:ext uri="{C572A759-6A51-4108-AA02-DFA0A04FC94B}">
-                          <ma14:wrappingTextBoxFlag xmlns:lc="http://schemas.openxmlformats.org/drawingml/2006/lockedCanvas" xmlns:ma14="http://schemas.microsoft.com/office/mac/drawingml/2011/main" xmlns:a14="http://schemas.microsoft.com/office/drawing/2010/main" xmlns="" xmlns:p="http://schemas.openxmlformats.org/presentationml/2006/main" xmlns:w="http://schemas.openxmlformats.org/wordprocessingml/2006/main" xmlns:w10="urn:schemas-microsoft-com:office:word" xmlns:v="urn:schemas-microsoft-com:vml" xmlns:o="urn:schemas-microsoft-com:office:office" val="1"/>
+                          <ma14:wrappingTextBoxFlag xmlns:o="urn:schemas-microsoft-com:office:office" xmlns:v="urn:schemas-microsoft-com:vml" xmlns:w10="urn:schemas-microsoft-com:office:word" xmlns:w="http://schemas.openxmlformats.org/wordprocessingml/2006/main" xmlns:p="http://schemas.openxmlformats.org/presentationml/2006/main" xmlns="" xmlns:a14="http://schemas.microsoft.com/office/drawing/2010/main" xmlns:ma14="http://schemas.microsoft.com/office/mac/drawingml/2011/main" xmlns:lc="http://schemas.openxmlformats.org/drawingml/2006/lockedCanvas" val="1"/>
                         </a:ext>
                       </a:extLst>
                     </wps:spPr>
@@ -4024,25 +4077,25 @@
 </file>
 
 <file path=word/header5.xml><?xml version="1.0" encoding="utf-8"?>
-<w:hdr xmlns:wpc="http://schemas.microsoft.com/office/word/2010/wordprocessingCanvas" xmlns:cx="http://schemas.microsoft.com/office/drawing/2014/chartex" xmlns:cx1="http://schemas.microsoft.com/office/drawing/2015/9/8/chartex" xmlns:cx2="http://schemas.microsoft.com/office/drawing/2015/10/21/chartex" xmlns:cx3="http://schemas.microsoft.com/office/drawing/2016/5/9/chartex" xmlns:cx4="http://schemas.microsoft.com/office/drawing/2016/5/10/chartex" xmlns:cx5="http://schemas.microsoft.com/office/drawing/2016/5/11/chartex" xmlns:cx6="http://schemas.microsoft.com/office/drawing/2016/5/12/chartex" xmlns:cx7="http://schemas.microsoft.com/office/drawing/2016/5/13/chartex" xmlns:cx8="http://schemas.microsoft.com/office/drawing/2016/5/14/chartex" xmlns:mc="http://schemas.openxmlformats.org/markup-compatibility/2006" xmlns:aink="http://schemas.microsoft.com/office/drawing/2016/ink" xmlns:am3d="http://schemas.microsoft.com/office/drawing/2017/model3d" xmlns:o="urn:schemas-microsoft-com:office:office" xmlns:oel="http://schemas.microsoft.com/office/2019/extlst" xmlns:r="http://schemas.openxmlformats.org/officeDocument/2006/relationships" xmlns:m="http://schemas.openxmlformats.org/officeDocument/2006/math" xmlns:v="urn:schemas-microsoft-com:vml" xmlns:wp14="http://schemas.microsoft.com/office/word/2010/wordprocessingDrawing" xmlns:wp="http://schemas.openxmlformats.org/drawingml/2006/wordprocessingDrawing" xmlns:w10="urn:schemas-microsoft-com:office:word" xmlns:w="http://schemas.openxmlformats.org/wordprocessingml/2006/main" xmlns:w14="http://schemas.microsoft.com/office/word/2010/wordml" xmlns:w15="http://schemas.microsoft.com/office/word/2012/wordml" xmlns:w16cex="http://schemas.microsoft.com/office/word/2018/wordml/cex" xmlns:w16cid="http://schemas.microsoft.com/office/word/2016/wordml/cid" xmlns:w16="http://schemas.microsoft.com/office/word/2018/wordml" xmlns:w16du="http://schemas.microsoft.com/office/word/2023/wordml/word16du" xmlns:w16sdtdh="http://schemas.microsoft.com/office/word/2020/wordml/sdtdatahash" xmlns:w16sdtfl="http://schemas.microsoft.com/office/word/2024/wordml/sdtformatlock" xmlns:w16se="http://schemas.microsoft.com/office/word/2015/wordml/symex" xmlns:wpg="http://schemas.microsoft.com/office/word/2010/wordprocessingGroup" xmlns:wpi="http://schemas.microsoft.com/office/word/2010/wordprocessingInk" xmlns:wne="http://schemas.microsoft.com/office/word/2006/wordml" xmlns:wps="http://schemas.microsoft.com/office/word/2010/wordprocessingShape" mc:Ignorable="w14 w15 w16se w16cid w16 w16cex w16sdtdh w16sdtfl w16du wp14">
+<w:hdr xmlns:wpc="http://schemas.microsoft.com/office/word/2010/wordprocessingCanvas" xmlns:cx="http://schemas.microsoft.com/office/drawing/2014/chartex" xmlns:cx1="http://schemas.microsoft.com/office/drawing/2015/9/8/chartex" xmlns:cx2="http://schemas.microsoft.com/office/drawing/2015/10/21/chartex" xmlns:cx3="http://schemas.microsoft.com/office/drawing/2016/5/9/chartex" xmlns:cx4="http://schemas.microsoft.com/office/drawing/2016/5/10/chartex" xmlns:cx5="http://schemas.microsoft.com/office/drawing/2016/5/11/chartex" xmlns:cx6="http://schemas.microsoft.com/office/drawing/2016/5/12/chartex" xmlns:cx7="http://schemas.microsoft.com/office/drawing/2016/5/13/chartex" xmlns:cx8="http://schemas.microsoft.com/office/drawing/2016/5/14/chartex" xmlns:mc="http://schemas.openxmlformats.org/markup-compatibility/2006" xmlns:aink="http://schemas.microsoft.com/office/drawing/2016/ink" xmlns:am3d="http://schemas.microsoft.com/office/drawing/2017/model3d" xmlns:o="urn:schemas-microsoft-com:office:office" xmlns:oel="http://schemas.microsoft.com/office/2019/extlst" xmlns:r="http://schemas.openxmlformats.org/officeDocument/2006/relationships" xmlns:m="http://schemas.openxmlformats.org/officeDocument/2006/math" xmlns:v="urn:schemas-microsoft-com:vml" xmlns:wp14="http://schemas.microsoft.com/office/word/2010/wordprocessingDrawing" xmlns:wp="http://schemas.openxmlformats.org/drawingml/2006/wordprocessingDrawing" xmlns:w10="urn:schemas-microsoft-com:office:word" xmlns:w="http://schemas.openxmlformats.org/wordprocessingml/2006/main" xmlns:w14="http://schemas.microsoft.com/office/word/2010/wordml" xmlns:w15="http://schemas.microsoft.com/office/word/2012/wordml" xmlns:w16cex="http://schemas.microsoft.com/office/word/2018/wordml/cex" xmlns:w16cid="http://schemas.microsoft.com/office/word/2016/wordml/cid" xmlns:w16="http://schemas.microsoft.com/office/word/2018/wordml" xmlns:w16du="http://schemas.microsoft.com/office/word/2023/wordml/word16du" xmlns:w16sdtdh="http://schemas.microsoft.com/office/word/2020/wordml/sdtdatahash" xmlns:w16se="http://schemas.microsoft.com/office/word/2015/wordml/symex" xmlns:wpg="http://schemas.microsoft.com/office/word/2010/wordprocessingGroup" xmlns:wpi="http://schemas.microsoft.com/office/word/2010/wordprocessingInk" xmlns:wne="http://schemas.microsoft.com/office/word/2006/wordml" xmlns:wps="http://schemas.microsoft.com/office/word/2010/wordprocessingShape" mc:Ignorable="w14 w15 w16se w16cid w16 w16cex w16sdtdh w16du wp14">
   <w:p/>
 </w:hdr>
 </file>
 
 <file path=word/header6.xml><?xml version="1.0" encoding="utf-8"?>
-<w:hdr xmlns:wpc="http://schemas.microsoft.com/office/word/2010/wordprocessingCanvas" xmlns:cx="http://schemas.microsoft.com/office/drawing/2014/chartex" xmlns:cx1="http://schemas.microsoft.com/office/drawing/2015/9/8/chartex" xmlns:cx2="http://schemas.microsoft.com/office/drawing/2015/10/21/chartex" xmlns:cx3="http://schemas.microsoft.com/office/drawing/2016/5/9/chartex" xmlns:cx4="http://schemas.microsoft.com/office/drawing/2016/5/10/chartex" xmlns:cx5="http://schemas.microsoft.com/office/drawing/2016/5/11/chartex" xmlns:cx6="http://schemas.microsoft.com/office/drawing/2016/5/12/chartex" xmlns:cx7="http://schemas.microsoft.com/office/drawing/2016/5/13/chartex" xmlns:cx8="http://schemas.microsoft.com/office/drawing/2016/5/14/chartex" xmlns:mc="http://schemas.openxmlformats.org/markup-compatibility/2006" xmlns:aink="http://schemas.microsoft.com/office/drawing/2016/ink" xmlns:am3d="http://schemas.microsoft.com/office/drawing/2017/model3d" xmlns:o="urn:schemas-microsoft-com:office:office" xmlns:oel="http://schemas.microsoft.com/office/2019/extlst" xmlns:r="http://schemas.openxmlformats.org/officeDocument/2006/relationships" xmlns:m="http://schemas.openxmlformats.org/officeDocument/2006/math" xmlns:v="urn:schemas-microsoft-com:vml" xmlns:wp14="http://schemas.microsoft.com/office/word/2010/wordprocessingDrawing" xmlns:wp="http://schemas.openxmlformats.org/drawingml/2006/wordprocessingDrawing" xmlns:w10="urn:schemas-microsoft-com:office:word" xmlns:w="http://schemas.openxmlformats.org/wordprocessingml/2006/main" xmlns:w14="http://schemas.microsoft.com/office/word/2010/wordml" xmlns:w15="http://schemas.microsoft.com/office/word/2012/wordml" xmlns:w16cex="http://schemas.microsoft.com/office/word/2018/wordml/cex" xmlns:w16cid="http://schemas.microsoft.com/office/word/2016/wordml/cid" xmlns:w16="http://schemas.microsoft.com/office/word/2018/wordml" xmlns:w16du="http://schemas.microsoft.com/office/word/2023/wordml/word16du" xmlns:w16sdtdh="http://schemas.microsoft.com/office/word/2020/wordml/sdtdatahash" xmlns:w16sdtfl="http://schemas.microsoft.com/office/word/2024/wordml/sdtformatlock" xmlns:w16se="http://schemas.microsoft.com/office/word/2015/wordml/symex" xmlns:wpg="http://schemas.microsoft.com/office/word/2010/wordprocessingGroup" xmlns:wpi="http://schemas.microsoft.com/office/word/2010/wordprocessingInk" xmlns:wne="http://schemas.microsoft.com/office/word/2006/wordml" xmlns:wps="http://schemas.microsoft.com/office/word/2010/wordprocessingShape" mc:Ignorable="w14 w15 w16se w16cid w16 w16cex w16sdtdh w16sdtfl w16du wp14">
+<w:hdr xmlns:wpc="http://schemas.microsoft.com/office/word/2010/wordprocessingCanvas" xmlns:cx="http://schemas.microsoft.com/office/drawing/2014/chartex" xmlns:cx1="http://schemas.microsoft.com/office/drawing/2015/9/8/chartex" xmlns:cx2="http://schemas.microsoft.com/office/drawing/2015/10/21/chartex" xmlns:cx3="http://schemas.microsoft.com/office/drawing/2016/5/9/chartex" xmlns:cx4="http://schemas.microsoft.com/office/drawing/2016/5/10/chartex" xmlns:cx5="http://schemas.microsoft.com/office/drawing/2016/5/11/chartex" xmlns:cx6="http://schemas.microsoft.com/office/drawing/2016/5/12/chartex" xmlns:cx7="http://schemas.microsoft.com/office/drawing/2016/5/13/chartex" xmlns:cx8="http://schemas.microsoft.com/office/drawing/2016/5/14/chartex" xmlns:mc="http://schemas.openxmlformats.org/markup-compatibility/2006" xmlns:aink="http://schemas.microsoft.com/office/drawing/2016/ink" xmlns:am3d="http://schemas.microsoft.com/office/drawing/2017/model3d" xmlns:o="urn:schemas-microsoft-com:office:office" xmlns:oel="http://schemas.microsoft.com/office/2019/extlst" xmlns:r="http://schemas.openxmlformats.org/officeDocument/2006/relationships" xmlns:m="http://schemas.openxmlformats.org/officeDocument/2006/math" xmlns:v="urn:schemas-microsoft-com:vml" xmlns:wp14="http://schemas.microsoft.com/office/word/2010/wordprocessingDrawing" xmlns:wp="http://schemas.openxmlformats.org/drawingml/2006/wordprocessingDrawing" xmlns:w10="urn:schemas-microsoft-com:office:word" xmlns:w="http://schemas.openxmlformats.org/wordprocessingml/2006/main" xmlns:w14="http://schemas.microsoft.com/office/word/2010/wordml" xmlns:w15="http://schemas.microsoft.com/office/word/2012/wordml" xmlns:w16cex="http://schemas.microsoft.com/office/word/2018/wordml/cex" xmlns:w16cid="http://schemas.microsoft.com/office/word/2016/wordml/cid" xmlns:w16="http://schemas.microsoft.com/office/word/2018/wordml" xmlns:w16du="http://schemas.microsoft.com/office/word/2023/wordml/word16du" xmlns:w16sdtdh="http://schemas.microsoft.com/office/word/2020/wordml/sdtdatahash" xmlns:w16se="http://schemas.microsoft.com/office/word/2015/wordml/symex" xmlns:wpg="http://schemas.microsoft.com/office/word/2010/wordprocessingGroup" xmlns:wpi="http://schemas.microsoft.com/office/word/2010/wordprocessingInk" xmlns:wne="http://schemas.microsoft.com/office/word/2006/wordml" xmlns:wps="http://schemas.microsoft.com/office/word/2010/wordprocessingShape" mc:Ignorable="w14 w15 w16se w16cid w16 w16cex w16sdtdh w16du wp14">
   <w:p/>
 </w:hdr>
 </file>
 
 <file path=word/header7.xml><?xml version="1.0" encoding="utf-8"?>
-<w:hdr xmlns:wpc="http://schemas.microsoft.com/office/word/2010/wordprocessingCanvas" xmlns:cx="http://schemas.microsoft.com/office/drawing/2014/chartex" xmlns:cx1="http://schemas.microsoft.com/office/drawing/2015/9/8/chartex" xmlns:cx2="http://schemas.microsoft.com/office/drawing/2015/10/21/chartex" xmlns:cx3="http://schemas.microsoft.com/office/drawing/2016/5/9/chartex" xmlns:cx4="http://schemas.microsoft.com/office/drawing/2016/5/10/chartex" xmlns:cx5="http://schemas.microsoft.com/office/drawing/2016/5/11/chartex" xmlns:cx6="http://schemas.microsoft.com/office/drawing/2016/5/12/chartex" xmlns:cx7="http://schemas.microsoft.com/office/drawing/2016/5/13/chartex" xmlns:cx8="http://schemas.microsoft.com/office/drawing/2016/5/14/chartex" xmlns:mc="http://schemas.openxmlformats.org/markup-compatibility/2006" xmlns:aink="http://schemas.microsoft.com/office/drawing/2016/ink" xmlns:am3d="http://schemas.microsoft.com/office/drawing/2017/model3d" xmlns:o="urn:schemas-microsoft-com:office:office" xmlns:oel="http://schemas.microsoft.com/office/2019/extlst" xmlns:r="http://schemas.openxmlformats.org/officeDocument/2006/relationships" xmlns:m="http://schemas.openxmlformats.org/officeDocument/2006/math" xmlns:v="urn:schemas-microsoft-com:vml" xmlns:wp14="http://schemas.microsoft.com/office/word/2010/wordprocessingDrawing" xmlns:wp="http://schemas.openxmlformats.org/drawingml/2006/wordprocessingDrawing" xmlns:w10="urn:schemas-microsoft-com:office:word" xmlns:w="http://schemas.openxmlformats.org/wordprocessingml/2006/main" xmlns:w14="http://schemas.microsoft.com/office/word/2010/wordml" xmlns:w15="http://schemas.microsoft.com/office/word/2012/wordml" xmlns:w16cex="http://schemas.microsoft.com/office/word/2018/wordml/cex" xmlns:w16cid="http://schemas.microsoft.com/office/word/2016/wordml/cid" xmlns:w16="http://schemas.microsoft.com/office/word/2018/wordml" xmlns:w16du="http://schemas.microsoft.com/office/word/2023/wordml/word16du" xmlns:w16sdtdh="http://schemas.microsoft.com/office/word/2020/wordml/sdtdatahash" xmlns:w16sdtfl="http://schemas.microsoft.com/office/word/2024/wordml/sdtformatlock" xmlns:w16se="http://schemas.microsoft.com/office/word/2015/wordml/symex" xmlns:wpg="http://schemas.microsoft.com/office/word/2010/wordprocessingGroup" xmlns:wpi="http://schemas.microsoft.com/office/word/2010/wordprocessingInk" xmlns:wne="http://schemas.microsoft.com/office/word/2006/wordml" xmlns:wps="http://schemas.microsoft.com/office/word/2010/wordprocessingShape" mc:Ignorable="w14 w15 w16se w16cid w16 w16cex w16sdtdh w16sdtfl w16du wp14">
+<w:hdr xmlns:wpc="http://schemas.microsoft.com/office/word/2010/wordprocessingCanvas" xmlns:cx="http://schemas.microsoft.com/office/drawing/2014/chartex" xmlns:cx1="http://schemas.microsoft.com/office/drawing/2015/9/8/chartex" xmlns:cx2="http://schemas.microsoft.com/office/drawing/2015/10/21/chartex" xmlns:cx3="http://schemas.microsoft.com/office/drawing/2016/5/9/chartex" xmlns:cx4="http://schemas.microsoft.com/office/drawing/2016/5/10/chartex" xmlns:cx5="http://schemas.microsoft.com/office/drawing/2016/5/11/chartex" xmlns:cx6="http://schemas.microsoft.com/office/drawing/2016/5/12/chartex" xmlns:cx7="http://schemas.microsoft.com/office/drawing/2016/5/13/chartex" xmlns:cx8="http://schemas.microsoft.com/office/drawing/2016/5/14/chartex" xmlns:mc="http://schemas.openxmlformats.org/markup-compatibility/2006" xmlns:aink="http://schemas.microsoft.com/office/drawing/2016/ink" xmlns:am3d="http://schemas.microsoft.com/office/drawing/2017/model3d" xmlns:o="urn:schemas-microsoft-com:office:office" xmlns:oel="http://schemas.microsoft.com/office/2019/extlst" xmlns:r="http://schemas.openxmlformats.org/officeDocument/2006/relationships" xmlns:m="http://schemas.openxmlformats.org/officeDocument/2006/math" xmlns:v="urn:schemas-microsoft-com:vml" xmlns:wp14="http://schemas.microsoft.com/office/word/2010/wordprocessingDrawing" xmlns:wp="http://schemas.openxmlformats.org/drawingml/2006/wordprocessingDrawing" xmlns:w10="urn:schemas-microsoft-com:office:word" xmlns:w="http://schemas.openxmlformats.org/wordprocessingml/2006/main" xmlns:w14="http://schemas.microsoft.com/office/word/2010/wordml" xmlns:w15="http://schemas.microsoft.com/office/word/2012/wordml" xmlns:w16cex="http://schemas.microsoft.com/office/word/2018/wordml/cex" xmlns:w16cid="http://schemas.microsoft.com/office/word/2016/wordml/cid" xmlns:w16="http://schemas.microsoft.com/office/word/2018/wordml" xmlns:w16du="http://schemas.microsoft.com/office/word/2023/wordml/word16du" xmlns:w16sdtdh="http://schemas.microsoft.com/office/word/2020/wordml/sdtdatahash" xmlns:w16se="http://schemas.microsoft.com/office/word/2015/wordml/symex" xmlns:wpg="http://schemas.microsoft.com/office/word/2010/wordprocessingGroup" xmlns:wpi="http://schemas.microsoft.com/office/word/2010/wordprocessingInk" xmlns:wne="http://schemas.microsoft.com/office/word/2006/wordml" xmlns:wps="http://schemas.microsoft.com/office/word/2010/wordprocessingShape" mc:Ignorable="w14 w15 w16se w16cid w16 w16cex w16sdtdh w16du wp14">
   <w:p/>
 </w:hdr>
 </file>
 
 <file path=word/header8.xml><?xml version="1.0" encoding="utf-8"?>
-<w:hdr xmlns:wpc="http://schemas.microsoft.com/office/word/2010/wordprocessingCanvas" xmlns:cx="http://schemas.microsoft.com/office/drawing/2014/chartex" xmlns:cx1="http://schemas.microsoft.com/office/drawing/2015/9/8/chartex" xmlns:cx2="http://schemas.microsoft.com/office/drawing/2015/10/21/chartex" xmlns:cx3="http://schemas.microsoft.com/office/drawing/2016/5/9/chartex" xmlns:cx4="http://schemas.microsoft.com/office/drawing/2016/5/10/chartex" xmlns:cx5="http://schemas.microsoft.com/office/drawing/2016/5/11/chartex" xmlns:cx6="http://schemas.microsoft.com/office/drawing/2016/5/12/chartex" xmlns:cx7="http://schemas.microsoft.com/office/drawing/2016/5/13/chartex" xmlns:cx8="http://schemas.microsoft.com/office/drawing/2016/5/14/chartex" xmlns:mc="http://schemas.openxmlformats.org/markup-compatibility/2006" xmlns:aink="http://schemas.microsoft.com/office/drawing/2016/ink" xmlns:am3d="http://schemas.microsoft.com/office/drawing/2017/model3d" xmlns:o="urn:schemas-microsoft-com:office:office" xmlns:oel="http://schemas.microsoft.com/office/2019/extlst" xmlns:r="http://schemas.openxmlformats.org/officeDocument/2006/relationships" xmlns:m="http://schemas.openxmlformats.org/officeDocument/2006/math" xmlns:v="urn:schemas-microsoft-com:vml" xmlns:wp14="http://schemas.microsoft.com/office/word/2010/wordprocessingDrawing" xmlns:wp="http://schemas.openxmlformats.org/drawingml/2006/wordprocessingDrawing" xmlns:w10="urn:schemas-microsoft-com:office:word" xmlns:w="http://schemas.openxmlformats.org/wordprocessingml/2006/main" xmlns:w14="http://schemas.microsoft.com/office/word/2010/wordml" xmlns:w15="http://schemas.microsoft.com/office/word/2012/wordml" xmlns:w16cex="http://schemas.microsoft.com/office/word/2018/wordml/cex" xmlns:w16cid="http://schemas.microsoft.com/office/word/2016/wordml/cid" xmlns:w16="http://schemas.microsoft.com/office/word/2018/wordml" xmlns:w16du="http://schemas.microsoft.com/office/word/2023/wordml/word16du" xmlns:w16sdtdh="http://schemas.microsoft.com/office/word/2020/wordml/sdtdatahash" xmlns:w16sdtfl="http://schemas.microsoft.com/office/word/2024/wordml/sdtformatlock" xmlns:w16se="http://schemas.microsoft.com/office/word/2015/wordml/symex" xmlns:wpg="http://schemas.microsoft.com/office/word/2010/wordprocessingGroup" xmlns:wpi="http://schemas.microsoft.com/office/word/2010/wordprocessingInk" xmlns:wne="http://schemas.microsoft.com/office/word/2006/wordml" xmlns:wps="http://schemas.microsoft.com/office/word/2010/wordprocessingShape" mc:Ignorable="w14 w15 w16se w16cid w16 w16cex w16sdtdh w16sdtfl w16du wp14">
+<w:hdr xmlns:wpc="http://schemas.microsoft.com/office/word/2010/wordprocessingCanvas" xmlns:cx="http://schemas.microsoft.com/office/drawing/2014/chartex" xmlns:cx1="http://schemas.microsoft.com/office/drawing/2015/9/8/chartex" xmlns:cx2="http://schemas.microsoft.com/office/drawing/2015/10/21/chartex" xmlns:cx3="http://schemas.microsoft.com/office/drawing/2016/5/9/chartex" xmlns:cx4="http://schemas.microsoft.com/office/drawing/2016/5/10/chartex" xmlns:cx5="http://schemas.microsoft.com/office/drawing/2016/5/11/chartex" xmlns:cx6="http://schemas.microsoft.com/office/drawing/2016/5/12/chartex" xmlns:cx7="http://schemas.microsoft.com/office/drawing/2016/5/13/chartex" xmlns:cx8="http://schemas.microsoft.com/office/drawing/2016/5/14/chartex" xmlns:mc="http://schemas.openxmlformats.org/markup-compatibility/2006" xmlns:aink="http://schemas.microsoft.com/office/drawing/2016/ink" xmlns:am3d="http://schemas.microsoft.com/office/drawing/2017/model3d" xmlns:o="urn:schemas-microsoft-com:office:office" xmlns:oel="http://schemas.microsoft.com/office/2019/extlst" xmlns:r="http://schemas.openxmlformats.org/officeDocument/2006/relationships" xmlns:m="http://schemas.openxmlformats.org/officeDocument/2006/math" xmlns:v="urn:schemas-microsoft-com:vml" xmlns:wp14="http://schemas.microsoft.com/office/word/2010/wordprocessingDrawing" xmlns:wp="http://schemas.openxmlformats.org/drawingml/2006/wordprocessingDrawing" xmlns:w10="urn:schemas-microsoft-com:office:word" xmlns:w="http://schemas.openxmlformats.org/wordprocessingml/2006/main" xmlns:w14="http://schemas.microsoft.com/office/word/2010/wordml" xmlns:w15="http://schemas.microsoft.com/office/word/2012/wordml" xmlns:w16cex="http://schemas.microsoft.com/office/word/2018/wordml/cex" xmlns:w16cid="http://schemas.microsoft.com/office/word/2016/wordml/cid" xmlns:w16="http://schemas.microsoft.com/office/word/2018/wordml" xmlns:w16du="http://schemas.microsoft.com/office/word/2023/wordml/word16du" xmlns:w16sdtdh="http://schemas.microsoft.com/office/word/2020/wordml/sdtdatahash" xmlns:w16se="http://schemas.microsoft.com/office/word/2015/wordml/symex" xmlns:wpg="http://schemas.microsoft.com/office/word/2010/wordprocessingGroup" xmlns:wpi="http://schemas.microsoft.com/office/word/2010/wordprocessingInk" xmlns:wne="http://schemas.microsoft.com/office/word/2006/wordml" xmlns:wps="http://schemas.microsoft.com/office/word/2010/wordprocessingShape" mc:Ignorable="w14 w15 w16se w16cid w16 w16cex w16sdtdh w16du wp14">
   <w:bookmarkStart w:id="2" w:name="_Hlk77185092"/>
   <w:bookmarkStart w:id="3" w:name="_Hlk77185093"/>
   <w:bookmarkStart w:id="4" w:name="_Hlk77185125"/>
@@ -4128,7 +4181,7 @@
 </file>
 
 <file path=word/header9.xml><?xml version="1.0" encoding="utf-8"?>
-<w:hdr xmlns:wpc="http://schemas.microsoft.com/office/word/2010/wordprocessingCanvas" xmlns:cx="http://schemas.microsoft.com/office/drawing/2014/chartex" xmlns:cx1="http://schemas.microsoft.com/office/drawing/2015/9/8/chartex" xmlns:cx2="http://schemas.microsoft.com/office/drawing/2015/10/21/chartex" xmlns:cx3="http://schemas.microsoft.com/office/drawing/2016/5/9/chartex" xmlns:cx4="http://schemas.microsoft.com/office/drawing/2016/5/10/chartex" xmlns:cx5="http://schemas.microsoft.com/office/drawing/2016/5/11/chartex" xmlns:cx6="http://schemas.microsoft.com/office/drawing/2016/5/12/chartex" xmlns:cx7="http://schemas.microsoft.com/office/drawing/2016/5/13/chartex" xmlns:cx8="http://schemas.microsoft.com/office/drawing/2016/5/14/chartex" xmlns:mc="http://schemas.openxmlformats.org/markup-compatibility/2006" xmlns:aink="http://schemas.microsoft.com/office/drawing/2016/ink" xmlns:am3d="http://schemas.microsoft.com/office/drawing/2017/model3d" xmlns:o="urn:schemas-microsoft-com:office:office" xmlns:oel="http://schemas.microsoft.com/office/2019/extlst" xmlns:r="http://schemas.openxmlformats.org/officeDocument/2006/relationships" xmlns:m="http://schemas.openxmlformats.org/officeDocument/2006/math" xmlns:v="urn:schemas-microsoft-com:vml" xmlns:wp14="http://schemas.microsoft.com/office/word/2010/wordprocessingDrawing" xmlns:wp="http://schemas.openxmlformats.org/drawingml/2006/wordprocessingDrawing" xmlns:w10="urn:schemas-microsoft-com:office:word" xmlns:w="http://schemas.openxmlformats.org/wordprocessingml/2006/main" xmlns:w14="http://schemas.microsoft.com/office/word/2010/wordml" xmlns:w15="http://schemas.microsoft.com/office/word/2012/wordml" xmlns:w16cex="http://schemas.microsoft.com/office/word/2018/wordml/cex" xmlns:w16cid="http://schemas.microsoft.com/office/word/2016/wordml/cid" xmlns:w16="http://schemas.microsoft.com/office/word/2018/wordml" xmlns:w16du="http://schemas.microsoft.com/office/word/2023/wordml/word16du" xmlns:w16sdtdh="http://schemas.microsoft.com/office/word/2020/wordml/sdtdatahash" xmlns:w16sdtfl="http://schemas.microsoft.com/office/word/2024/wordml/sdtformatlock" xmlns:w16se="http://schemas.microsoft.com/office/word/2015/wordml/symex" xmlns:wpg="http://schemas.microsoft.com/office/word/2010/wordprocessingGroup" xmlns:wpi="http://schemas.microsoft.com/office/word/2010/wordprocessingInk" xmlns:wne="http://schemas.microsoft.com/office/word/2006/wordml" xmlns:wps="http://schemas.microsoft.com/office/word/2010/wordprocessingShape" mc:Ignorable="w14 w15 w16se w16cid w16 w16cex w16sdtdh w16sdtfl w16du wp14">
+<w:hdr xmlns:wpc="http://schemas.microsoft.com/office/word/2010/wordprocessingCanvas" xmlns:cx="http://schemas.microsoft.com/office/drawing/2014/chartex" xmlns:cx1="http://schemas.microsoft.com/office/drawing/2015/9/8/chartex" xmlns:cx2="http://schemas.microsoft.com/office/drawing/2015/10/21/chartex" xmlns:cx3="http://schemas.microsoft.com/office/drawing/2016/5/9/chartex" xmlns:cx4="http://schemas.microsoft.com/office/drawing/2016/5/10/chartex" xmlns:cx5="http://schemas.microsoft.com/office/drawing/2016/5/11/chartex" xmlns:cx6="http://schemas.microsoft.com/office/drawing/2016/5/12/chartex" xmlns:cx7="http://schemas.microsoft.com/office/drawing/2016/5/13/chartex" xmlns:cx8="http://schemas.microsoft.com/office/drawing/2016/5/14/chartex" xmlns:mc="http://schemas.openxmlformats.org/markup-compatibility/2006" xmlns:aink="http://schemas.microsoft.com/office/drawing/2016/ink" xmlns:am3d="http://schemas.microsoft.com/office/drawing/2017/model3d" xmlns:o="urn:schemas-microsoft-com:office:office" xmlns:oel="http://schemas.microsoft.com/office/2019/extlst" xmlns:r="http://schemas.openxmlformats.org/officeDocument/2006/relationships" xmlns:m="http://schemas.openxmlformats.org/officeDocument/2006/math" xmlns:v="urn:schemas-microsoft-com:vml" xmlns:wp14="http://schemas.microsoft.com/office/word/2010/wordprocessingDrawing" xmlns:wp="http://schemas.openxmlformats.org/drawingml/2006/wordprocessingDrawing" xmlns:w10="urn:schemas-microsoft-com:office:word" xmlns:w="http://schemas.openxmlformats.org/wordprocessingml/2006/main" xmlns:w14="http://schemas.microsoft.com/office/word/2010/wordml" xmlns:w15="http://schemas.microsoft.com/office/word/2012/wordml" xmlns:w16cex="http://schemas.microsoft.com/office/word/2018/wordml/cex" xmlns:w16cid="http://schemas.microsoft.com/office/word/2016/wordml/cid" xmlns:w16="http://schemas.microsoft.com/office/word/2018/wordml" xmlns:w16du="http://schemas.microsoft.com/office/word/2023/wordml/word16du" xmlns:w16sdtdh="http://schemas.microsoft.com/office/word/2020/wordml/sdtdatahash" xmlns:w16se="http://schemas.microsoft.com/office/word/2015/wordml/symex" xmlns:wpg="http://schemas.microsoft.com/office/word/2010/wordprocessingGroup" xmlns:wpi="http://schemas.microsoft.com/office/word/2010/wordprocessingInk" xmlns:wne="http://schemas.microsoft.com/office/word/2006/wordml" xmlns:wps="http://schemas.microsoft.com/office/word/2010/wordprocessingShape" mc:Ignorable="w14 w15 w16se w16cid w16 w16cex w16sdtdh w16du wp14">
   <w:p>
     <w:pPr>
       <w:pStyle w:val="af"/>
@@ -4816,7 +4869,7 @@
 </file>
 
 <file path=word/numbering.xml><?xml version="1.0" encoding="utf-8"?>
-<w:numbering xmlns:wpc="http://schemas.microsoft.com/office/word/2010/wordprocessingCanvas" xmlns:cx="http://schemas.microsoft.com/office/drawing/2014/chartex" xmlns:cx1="http://schemas.microsoft.com/office/drawing/2015/9/8/chartex" xmlns:cx2="http://schemas.microsoft.com/office/drawing/2015/10/21/chartex" xmlns:cx3="http://schemas.microsoft.com/office/drawing/2016/5/9/chartex" xmlns:cx4="http://schemas.microsoft.com/office/drawing/2016/5/10/chartex" xmlns:cx5="http://schemas.microsoft.com/office/drawing/2016/5/11/chartex" xmlns:cx6="http://schemas.microsoft.com/office/drawing/2016/5/12/chartex" xmlns:cx7="http://schemas.microsoft.com/office/drawing/2016/5/13/chartex" xmlns:cx8="http://schemas.microsoft.com/office/drawing/2016/5/14/chartex" xmlns:mc="http://schemas.openxmlformats.org/markup-compatibility/2006" xmlns:aink="http://schemas.microsoft.com/office/drawing/2016/ink" xmlns:am3d="http://schemas.microsoft.com/office/drawing/2017/model3d" xmlns:o="urn:schemas-microsoft-com:office:office" xmlns:oel="http://schemas.microsoft.com/office/2019/extlst" xmlns:r="http://schemas.openxmlformats.org/officeDocument/2006/relationships" xmlns:m="http://schemas.openxmlformats.org/officeDocument/2006/math" xmlns:v="urn:schemas-microsoft-com:vml" xmlns:wp14="http://schemas.microsoft.com/office/word/2010/wordprocessingDrawing" xmlns:wp="http://schemas.openxmlformats.org/drawingml/2006/wordprocessingDrawing" xmlns:w10="urn:schemas-microsoft-com:office:word" xmlns:w="http://schemas.openxmlformats.org/wordprocessingml/2006/main" xmlns:w14="http://schemas.microsoft.com/office/word/2010/wordml" xmlns:w15="http://schemas.microsoft.com/office/word/2012/wordml" xmlns:w16cex="http://schemas.microsoft.com/office/word/2018/wordml/cex" xmlns:w16cid="http://schemas.microsoft.com/office/word/2016/wordml/cid" xmlns:w16="http://schemas.microsoft.com/office/word/2018/wordml" xmlns:w16du="http://schemas.microsoft.com/office/word/2023/wordml/word16du" xmlns:w16sdtdh="http://schemas.microsoft.com/office/word/2020/wordml/sdtdatahash" xmlns:w16sdtfl="http://schemas.microsoft.com/office/word/2024/wordml/sdtformatlock" xmlns:w16se="http://schemas.microsoft.com/office/word/2015/wordml/symex" xmlns:wpg="http://schemas.microsoft.com/office/word/2010/wordprocessingGroup" xmlns:wpi="http://schemas.microsoft.com/office/word/2010/wordprocessingInk" xmlns:wne="http://schemas.microsoft.com/office/word/2006/wordml" xmlns:wps="http://schemas.microsoft.com/office/word/2010/wordprocessingShape" mc:Ignorable="w14 w15 w16se w16cid w16 w16cex w16sdtdh w16sdtfl w16du wp14">
+<w:numbering xmlns:wpc="http://schemas.microsoft.com/office/word/2010/wordprocessingCanvas" xmlns:cx="http://schemas.microsoft.com/office/drawing/2014/chartex" xmlns:cx1="http://schemas.microsoft.com/office/drawing/2015/9/8/chartex" xmlns:cx2="http://schemas.microsoft.com/office/drawing/2015/10/21/chartex" xmlns:cx3="http://schemas.microsoft.com/office/drawing/2016/5/9/chartex" xmlns:cx4="http://schemas.microsoft.com/office/drawing/2016/5/10/chartex" xmlns:cx5="http://schemas.microsoft.com/office/drawing/2016/5/11/chartex" xmlns:cx6="http://schemas.microsoft.com/office/drawing/2016/5/12/chartex" xmlns:cx7="http://schemas.microsoft.com/office/drawing/2016/5/13/chartex" xmlns:cx8="http://schemas.microsoft.com/office/drawing/2016/5/14/chartex" xmlns:mc="http://schemas.openxmlformats.org/markup-compatibility/2006" xmlns:aink="http://schemas.microsoft.com/office/drawing/2016/ink" xmlns:am3d="http://schemas.microsoft.com/office/drawing/2017/model3d" xmlns:o="urn:schemas-microsoft-com:office:office" xmlns:oel="http://schemas.microsoft.com/office/2019/extlst" xmlns:r="http://schemas.openxmlformats.org/officeDocument/2006/relationships" xmlns:m="http://schemas.openxmlformats.org/officeDocument/2006/math" xmlns:v="urn:schemas-microsoft-com:vml" xmlns:wp14="http://schemas.microsoft.com/office/word/2010/wordprocessingDrawing" xmlns:wp="http://schemas.openxmlformats.org/drawingml/2006/wordprocessingDrawing" xmlns:w10="urn:schemas-microsoft-com:office:word" xmlns:w="http://schemas.openxmlformats.org/wordprocessingml/2006/main" xmlns:w14="http://schemas.microsoft.com/office/word/2010/wordml" xmlns:w15="http://schemas.microsoft.com/office/word/2012/wordml" xmlns:w16cex="http://schemas.microsoft.com/office/word/2018/wordml/cex" xmlns:w16cid="http://schemas.microsoft.com/office/word/2016/wordml/cid" xmlns:w16="http://schemas.microsoft.com/office/word/2018/wordml" xmlns:w16du="http://schemas.microsoft.com/office/word/2023/wordml/word16du" xmlns:w16sdtdh="http://schemas.microsoft.com/office/word/2020/wordml/sdtdatahash" xmlns:w16se="http://schemas.microsoft.com/office/word/2015/wordml/symex" xmlns:wpg="http://schemas.microsoft.com/office/word/2010/wordprocessingGroup" xmlns:wpi="http://schemas.microsoft.com/office/word/2010/wordprocessingInk" xmlns:wne="http://schemas.microsoft.com/office/word/2006/wordml" xmlns:wps="http://schemas.microsoft.com/office/word/2010/wordprocessingShape" mc:Ignorable="w14 w15 w16se w16cid w16 w16cex w16sdtdh w16du wp14">
   <w:abstractNum w:abstractNumId="0" w15:restartNumberingAfterBreak="0">
     <w:nsid w:val="FFFFFF80"/>
     <w:multiLevelType w:val="singleLevel"/>
@@ -7335,7 +7388,7 @@
 </file>
 
 <file path=word/styles.xml><?xml version="1.0" encoding="utf-8"?>
-<w:styles xmlns:mc="http://schemas.openxmlformats.org/markup-compatibility/2006" xmlns:r="http://schemas.openxmlformats.org/officeDocument/2006/relationships" xmlns:w="http://schemas.openxmlformats.org/wordprocessingml/2006/main" xmlns:w14="http://schemas.microsoft.com/office/word/2010/wordml" xmlns:w15="http://schemas.microsoft.com/office/word/2012/wordml" xmlns:w16cex="http://schemas.microsoft.com/office/word/2018/wordml/cex" xmlns:w16cid="http://schemas.microsoft.com/office/word/2016/wordml/cid" xmlns:w16="http://schemas.microsoft.com/office/word/2018/wordml" xmlns:w16du="http://schemas.microsoft.com/office/word/2023/wordml/word16du" xmlns:w16sdtdh="http://schemas.microsoft.com/office/word/2020/wordml/sdtdatahash" xmlns:w16sdtfl="http://schemas.microsoft.com/office/word/2024/wordml/sdtformatlock" xmlns:w16se="http://schemas.microsoft.com/office/word/2015/wordml/symex" mc:Ignorable="w14 w15 w16se w16cid w16 w16cex w16sdtdh w16sdtfl w16du">
+<w:styles xmlns:mc="http://schemas.openxmlformats.org/markup-compatibility/2006" xmlns:r="http://schemas.openxmlformats.org/officeDocument/2006/relationships" xmlns:w="http://schemas.openxmlformats.org/wordprocessingml/2006/main" xmlns:w14="http://schemas.microsoft.com/office/word/2010/wordml" xmlns:w15="http://schemas.microsoft.com/office/word/2012/wordml" xmlns:w16cex="http://schemas.microsoft.com/office/word/2018/wordml/cex" xmlns:w16cid="http://schemas.microsoft.com/office/word/2016/wordml/cid" xmlns:w16="http://schemas.microsoft.com/office/word/2018/wordml" xmlns:w16du="http://schemas.microsoft.com/office/word/2023/wordml/word16du" xmlns:w16sdtdh="http://schemas.microsoft.com/office/word/2020/wordml/sdtdatahash" xmlns:w16se="http://schemas.microsoft.com/office/word/2015/wordml/symex" mc:Ignorable="w14 w15 w16se w16cid w16 w16cex w16sdtdh w16du">
   <w:docDefaults>
     <w:rPrDefault>
       <w:rPr>
@@ -17570,7 +17623,7 @@
         </a:ln>
         <a:extLst>
           <a:ext uri="{C572A759-6A51-4108-AA02-DFA0A04FC94B}">
-            <ma14:wrappingTextBoxFlag xmlns:wpc="http://schemas.microsoft.com/office/word/2010/wordprocessingCanvas" xmlns:cx="http://schemas.microsoft.com/office/drawing/2014/chartex" xmlns:cx1="http://schemas.microsoft.com/office/drawing/2015/9/8/chartex" xmlns:cx2="http://schemas.microsoft.com/office/drawing/2015/10/21/chartex" xmlns:cx3="http://schemas.microsoft.com/office/drawing/2016/5/9/chartex" xmlns:cx4="http://schemas.microsoft.com/office/drawing/2016/5/10/chartex" xmlns:cx5="http://schemas.microsoft.com/office/drawing/2016/5/11/chartex" xmlns:cx6="http://schemas.microsoft.com/office/drawing/2016/5/12/chartex" xmlns:cx7="http://schemas.microsoft.com/office/drawing/2016/5/13/chartex" xmlns:cx8="http://schemas.microsoft.com/office/drawing/2016/5/14/chartex" xmlns:mc="http://schemas.openxmlformats.org/markup-compatibility/2006" xmlns:aink="http://schemas.microsoft.com/office/drawing/2016/ink" xmlns:am3d="http://schemas.microsoft.com/office/drawing/2017/model3d" xmlns:oel="http://schemas.microsoft.com/office/2019/extlst" xmlns:r="http://schemas.openxmlformats.org/officeDocument/2006/relationships" xmlns:m="http://schemas.openxmlformats.org/officeDocument/2006/math" xmlns:wp14="http://schemas.microsoft.com/office/word/2010/wordprocessingDrawing" xmlns:wp="http://schemas.openxmlformats.org/drawingml/2006/wordprocessingDrawing" xmlns:w14="http://schemas.microsoft.com/office/word/2010/wordml" xmlns:w15="http://schemas.microsoft.com/office/word/2012/wordml" xmlns:w16cex="http://schemas.microsoft.com/office/word/2018/wordml/cex" xmlns:w16cid="http://schemas.microsoft.com/office/word/2016/wordml/cid" xmlns:w16="http://schemas.microsoft.com/office/word/2018/wordml" xmlns:w16sdtdh="http://schemas.microsoft.com/office/word/2020/wordml/sdtdatahash" xmlns:w16se="http://schemas.microsoft.com/office/word/2015/wordml/symex" xmlns:wpg="http://schemas.microsoft.com/office/word/2010/wordprocessingGroup" xmlns:wpi="http://schemas.microsoft.com/office/word/2010/wordprocessingInk" xmlns:wne="http://schemas.microsoft.com/office/word/2006/wordml" xmlns:wps="http://schemas.microsoft.com/office/word/2010/wordprocessingShape" xmlns:lc="http://schemas.openxmlformats.org/drawingml/2006/lockedCanvas" xmlns:ma14="http://schemas.microsoft.com/office/mac/drawingml/2011/main" xmlns:a14="http://schemas.microsoft.com/office/drawing/2010/main" xmlns="" xmlns:p="http://schemas.openxmlformats.org/presentationml/2006/main" xmlns:w="http://schemas.openxmlformats.org/wordprocessingml/2006/main" xmlns:w10="urn:schemas-microsoft-com:office:word" xmlns:v="urn:schemas-microsoft-com:vml" xmlns:o="urn:schemas-microsoft-com:office:office" val="1"/>
+            <ma14:wrappingTextBoxFlag xmlns:o="urn:schemas-microsoft-com:office:office" xmlns:v="urn:schemas-microsoft-com:vml" xmlns:w10="urn:schemas-microsoft-com:office:word" xmlns:w="http://schemas.openxmlformats.org/wordprocessingml/2006/main" xmlns:p="http://schemas.openxmlformats.org/presentationml/2006/main" xmlns="" xmlns:a14="http://schemas.microsoft.com/office/drawing/2010/main" xmlns:ma14="http://schemas.microsoft.com/office/mac/drawingml/2011/main" xmlns:lc="http://schemas.openxmlformats.org/drawingml/2006/lockedCanvas" xmlns:wps="http://schemas.microsoft.com/office/word/2010/wordprocessingShape" xmlns:wne="http://schemas.microsoft.com/office/word/2006/wordml" xmlns:wpi="http://schemas.microsoft.com/office/word/2010/wordprocessingInk" xmlns:wpg="http://schemas.microsoft.com/office/word/2010/wordprocessingGroup" xmlns:w16se="http://schemas.microsoft.com/office/word/2015/wordml/symex" xmlns:w16sdtdh="http://schemas.microsoft.com/office/word/2020/wordml/sdtdatahash" xmlns:w16="http://schemas.microsoft.com/office/word/2018/wordml" xmlns:w16cid="http://schemas.microsoft.com/office/word/2016/wordml/cid" xmlns:w16cex="http://schemas.microsoft.com/office/word/2018/wordml/cex" xmlns:w15="http://schemas.microsoft.com/office/word/2012/wordml" xmlns:w14="http://schemas.microsoft.com/office/word/2010/wordml" xmlns:wp="http://schemas.openxmlformats.org/drawingml/2006/wordprocessingDrawing" xmlns:wp14="http://schemas.microsoft.com/office/word/2010/wordprocessingDrawing" xmlns:m="http://schemas.openxmlformats.org/officeDocument/2006/math" xmlns:r="http://schemas.openxmlformats.org/officeDocument/2006/relationships" xmlns:oel="http://schemas.microsoft.com/office/2019/extlst" xmlns:am3d="http://schemas.microsoft.com/office/drawing/2017/model3d" xmlns:aink="http://schemas.microsoft.com/office/drawing/2016/ink" xmlns:mc="http://schemas.openxmlformats.org/markup-compatibility/2006" xmlns:cx8="http://schemas.microsoft.com/office/drawing/2016/5/14/chartex" xmlns:cx7="http://schemas.microsoft.com/office/drawing/2016/5/13/chartex" xmlns:cx6="http://schemas.microsoft.com/office/drawing/2016/5/12/chartex" xmlns:cx5="http://schemas.microsoft.com/office/drawing/2016/5/11/chartex" xmlns:cx4="http://schemas.microsoft.com/office/drawing/2016/5/10/chartex" xmlns:cx3="http://schemas.microsoft.com/office/drawing/2016/5/9/chartex" xmlns:cx2="http://schemas.microsoft.com/office/drawing/2015/10/21/chartex" xmlns:cx1="http://schemas.microsoft.com/office/drawing/2015/9/8/chartex" xmlns:cx="http://schemas.microsoft.com/office/drawing/2014/chartex" xmlns:wpc="http://schemas.microsoft.com/office/word/2010/wordprocessingCanvas" val="1"/>
           </a:ext>
         </a:extLst>
       </a:spPr>

</xml_diff>